<commit_message>
docs(GA): finish the report GA
</commit_message>
<xml_diff>
--- a/GA.docx
+++ b/GA.docx
@@ -7,31 +7,31 @@
         <w:spacing w:line="360" w:lineRule="auto"/>
         <w:jc w:val="center"/>
         <w:rPr>
-          <w:rFonts w:ascii="Times New Roman" w:hAnsi="Times New Roman" w:cs="Times New Roman"/>
-          <w:b/>
-          <w:bCs/>
-          <w:sz w:val="26"/>
-          <w:szCs w:val="26"/>
+          <w:rFonts w:cstheme="minorHAnsi"/>
+          <w:b/>
+          <w:bCs/>
+          <w:sz w:val="32"/>
+          <w:szCs w:val="32"/>
           <w:lang w:val="vi-VN"/>
         </w:rPr>
       </w:pPr>
       <w:r>
         <w:rPr>
-          <w:rFonts w:ascii="Times New Roman" w:hAnsi="Times New Roman" w:cs="Times New Roman"/>
-          <w:b/>
-          <w:bCs/>
-          <w:sz w:val="26"/>
-          <w:szCs w:val="26"/>
-        </w:rPr>
-        <w:t>HW7: SỬ</w:t>
-      </w:r>
-      <w:r>
-        <w:rPr>
-          <w:rFonts w:ascii="Times New Roman" w:hAnsi="Times New Roman" w:cs="Times New Roman"/>
-          <w:b/>
-          <w:bCs/>
-          <w:sz w:val="26"/>
-          <w:szCs w:val="26"/>
+          <w:rFonts w:cstheme="minorHAnsi"/>
+          <w:b/>
+          <w:bCs/>
+          <w:sz w:val="32"/>
+          <w:szCs w:val="32"/>
+        </w:rPr>
+        <w:t>SỬ</w:t>
+      </w:r>
+      <w:r>
+        <w:rPr>
+          <w:rFonts w:cstheme="minorHAnsi"/>
+          <w:b/>
+          <w:bCs/>
+          <w:sz w:val="32"/>
+          <w:szCs w:val="32"/>
           <w:lang w:val="vi-VN"/>
         </w:rPr>
         <w:t xml:space="preserve"> DỤNG GA TOOLBOX – MATLAB ĐỂ DỰ ĐOÁN NHẬP CHỮ</w:t>
@@ -42,24 +42,19 @@
         <w:spacing w:line="360" w:lineRule="auto"/>
         <w:jc w:val="both"/>
         <w:rPr>
-          <w:rFonts w:ascii="Times New Roman" w:hAnsi="Times New Roman" w:cs="Times New Roman"/>
-          <w:b/>
-          <w:bCs/>
-          <w:sz w:val="26"/>
-          <w:szCs w:val="26"/>
+          <w:rFonts w:cstheme="minorHAnsi"/>
+          <w:b/>
+          <w:bCs/>
           <w:lang w:val="vi-VN"/>
         </w:rPr>
       </w:pPr>
       <w:r>
         <w:rPr>
-          <w:rFonts w:ascii="Times New Roman" w:hAnsi="Times New Roman" w:cs="Times New Roman"/>
-          <w:b/>
-          <w:bCs/>
-          <w:sz w:val="26"/>
-          <w:szCs w:val="26"/>
-          <w:lang w:val="vi-VN"/>
-        </w:rPr>
-        <w:t xml:space="preserve">7.1. Đề xuất nhập chuỗi tuần tự </w:t>
+          <w:rFonts w:cstheme="minorHAnsi"/>
+          <w:b/>
+          <w:bCs/>
+        </w:rPr>
+        <w:t>1. Giới thiệu</w:t>
       </w:r>
     </w:p>
     <w:p>
@@ -67,61 +62,727 @@
         <w:spacing w:line="360" w:lineRule="auto"/>
         <w:jc w:val="both"/>
         <w:rPr>
-          <w:rFonts w:ascii="Times New Roman" w:hAnsi="Times New Roman" w:cs="Times New Roman"/>
-          <w:sz w:val="26"/>
-          <w:szCs w:val="26"/>
-          <w:lang w:val="vi-VN"/>
-        </w:rPr>
-      </w:pPr>
-      <w:r>
-        <w:rPr>
-          <w:rFonts w:ascii="Times New Roman" w:hAnsi="Times New Roman" w:cs="Times New Roman"/>
-          <w:sz w:val="26"/>
-          <w:szCs w:val="26"/>
-          <w:lang w:val="vi-VN"/>
-        </w:rPr>
-        <w:t>Mục tiêu:</w:t>
-      </w:r>
-    </w:p>
-    <w:p>
-      <w:pPr>
+          <w:rFonts w:cstheme="minorHAnsi"/>
+        </w:rPr>
+      </w:pPr>
+      <w:r>
+        <w:rPr>
+          <w:rFonts w:cstheme="minorHAnsi"/>
+        </w:rPr>
+        <w:t>Báo cáo này trình bày kết quả thực nghiệm ứng dụng Giải thuật Di truyền (Genetic Algorithm - GA) trong MATLAB để giải quyết hai bài toán xử lý văn bản cơ bản:</w:t>
+      </w:r>
+    </w:p>
+    <w:p>
+      <w:pPr>
+        <w:numPr>
+          <w:ilvl w:val="0"/>
+          <w:numId w:val="3"/>
+        </w:numPr>
         <w:spacing w:line="360" w:lineRule="auto"/>
         <w:jc w:val="both"/>
         <w:rPr>
-          <w:rFonts w:ascii="Times New Roman" w:hAnsi="Times New Roman" w:cs="Times New Roman"/>
-          <w:sz w:val="26"/>
-          <w:szCs w:val="26"/>
+          <w:rFonts w:cstheme="minorHAnsi"/>
+        </w:rPr>
+      </w:pPr>
+      <w:r>
+        <w:rPr>
+          <w:rFonts w:cstheme="minorHAnsi"/>
+        </w:rPr>
+        <w:t>Sequential Typing: Tìm kiếm ký tự tiếp theo để hoàn thành từ mục tiêu.</w:t>
+      </w:r>
+    </w:p>
+    <w:p>
+      <w:pPr>
+        <w:numPr>
+          <w:ilvl w:val="0"/>
+          <w:numId w:val="3"/>
+        </w:numPr>
+        <w:spacing w:line="360" w:lineRule="auto"/>
+        <w:jc w:val="both"/>
+        <w:rPr>
+          <w:rFonts w:cstheme="minorHAnsi"/>
+        </w:rPr>
+      </w:pPr>
+      <w:r>
+        <w:rPr>
+          <w:rFonts w:cstheme="minorHAnsi"/>
+        </w:rPr>
+        <w:t>Word Suggestion: Tìm kiếm từ hoàn chỉnh dựa trên ký tự đầu vào.</w:t>
+      </w:r>
+    </w:p>
+    <w:p>
+      <w:pPr>
+        <w:spacing w:line="360" w:lineRule="auto"/>
+        <w:jc w:val="both"/>
+        <w:rPr>
+          <w:rFonts w:cstheme="minorHAnsi"/>
+          <w:b/>
+          <w:bCs/>
           <w:lang w:val="vi-VN"/>
         </w:rPr>
       </w:pPr>
       <w:r>
         <w:rPr>
-          <w:rFonts w:ascii="Times New Roman" w:hAnsi="Times New Roman" w:cs="Times New Roman"/>
-          <w:sz w:val="26"/>
-          <w:szCs w:val="26"/>
+          <w:rFonts w:cstheme="minorHAnsi"/>
+          <w:b/>
+          <w:bCs/>
+        </w:rPr>
+        <w:t>2. Thiết lập Thông số GA</w:t>
+      </w:r>
+    </w:p>
+    <w:p>
+      <w:pPr>
+        <w:spacing w:line="360" w:lineRule="auto"/>
+        <w:jc w:val="both"/>
+        <w:rPr>
+          <w:rFonts w:cstheme="minorHAnsi"/>
+        </w:rPr>
+      </w:pPr>
+      <w:r>
+        <w:rPr>
+          <w:rFonts w:cstheme="minorHAnsi"/>
+        </w:rPr>
+        <w:t>Để giải quyết bài toán tối ưu hóa tìm kiếm chuỗi ký tự, chúng tôi sử dụng công cụ GA Toolbox của MATLAB với các cấu hình tham số cụ thể nhằm đảm bảo sự cân bằng giữa khả năng khám phá (exploration) và khai thác (exploitation).</w:t>
+      </w:r>
+    </w:p>
+    <w:p>
+      <w:pPr>
+        <w:spacing w:line="360" w:lineRule="auto"/>
+        <w:jc w:val="both"/>
+        <w:rPr>
+          <w:rFonts w:cstheme="minorHAnsi"/>
+        </w:rPr>
+      </w:pPr>
+      <w:r>
+        <w:rPr>
+          <w:rFonts w:cstheme="minorHAnsi"/>
+          <w:b/>
+          <w:bCs/>
+        </w:rPr>
+        <w:t>Thông số thiết lập:</w:t>
+      </w:r>
+    </w:p>
+    <w:p>
+      <w:pPr>
+        <w:numPr>
+          <w:ilvl w:val="0"/>
+          <w:numId w:val="4"/>
+        </w:numPr>
+        <w:spacing w:line="360" w:lineRule="auto"/>
+        <w:jc w:val="both"/>
+        <w:rPr>
+          <w:rFonts w:cstheme="minorHAnsi"/>
+        </w:rPr>
+      </w:pPr>
+      <w:r>
+        <w:rPr>
+          <w:rFonts w:cstheme="minorHAnsi"/>
+          <w:b/>
+          <w:bCs/>
+        </w:rPr>
+        <w:t>Variables:</w:t>
+      </w:r>
+      <w:r>
+        <w:rPr>
+          <w:rFonts w:cstheme="minorHAnsi"/>
+        </w:rPr>
+        <w:t xml:space="preserve"> 5 biến số nguyên (đại diện cho độ dài từ 5 ký tự).</w:t>
+      </w:r>
+    </w:p>
+    <w:p>
+      <w:pPr>
+        <w:numPr>
+          <w:ilvl w:val="0"/>
+          <w:numId w:val="4"/>
+        </w:numPr>
+        <w:spacing w:line="360" w:lineRule="auto"/>
+        <w:jc w:val="both"/>
+        <w:rPr>
+          <w:rFonts w:cstheme="minorHAnsi"/>
+        </w:rPr>
+      </w:pPr>
+      <w:r>
+        <w:rPr>
+          <w:rFonts w:cstheme="minorHAnsi"/>
+          <w:b/>
+          <w:bCs/>
+        </w:rPr>
+        <w:t>Quần thể ban đầu:</w:t>
+      </w:r>
+      <w:r>
+        <w:rPr>
+          <w:rFonts w:cstheme="minorHAnsi"/>
+        </w:rPr>
+        <w:t xml:space="preserve"> Tạo ngẫu nhiên theo phân phối đều số nguyên (@gacreationuniformint).</w:t>
+      </w:r>
+    </w:p>
+    <w:p>
+      <w:pPr>
+        <w:numPr>
+          <w:ilvl w:val="0"/>
+          <w:numId w:val="4"/>
+        </w:numPr>
+        <w:spacing w:line="360" w:lineRule="auto"/>
+        <w:jc w:val="both"/>
+        <w:rPr>
+          <w:rFonts w:cstheme="minorHAnsi"/>
+        </w:rPr>
+      </w:pPr>
+      <w:r>
+        <w:rPr>
+          <w:rFonts w:cstheme="minorHAnsi"/>
+          <w:b/>
+          <w:bCs/>
+        </w:rPr>
+        <w:t>Crossover:</w:t>
+      </w:r>
+      <w:r>
+        <w:rPr>
+          <w:rFonts w:cstheme="minorHAnsi"/>
+        </w:rPr>
+        <w:t xml:space="preserve"> Sử dụng phương pháp Laplace (@crossoverlaplace).</w:t>
+      </w:r>
+    </w:p>
+    <w:p>
+      <w:pPr>
+        <w:numPr>
+          <w:ilvl w:val="0"/>
+          <w:numId w:val="4"/>
+        </w:numPr>
+        <w:spacing w:line="360" w:lineRule="auto"/>
+        <w:jc w:val="both"/>
+        <w:rPr>
+          <w:rFonts w:cstheme="minorHAnsi"/>
+        </w:rPr>
+      </w:pPr>
+      <w:r>
+        <w:rPr>
+          <w:rFonts w:cstheme="minorHAnsi"/>
+          <w:b/>
+          <w:bCs/>
+        </w:rPr>
+        <w:t>Mutation:</w:t>
+      </w:r>
+      <w:r>
+        <w:rPr>
+          <w:rFonts w:cstheme="minorHAnsi"/>
+        </w:rPr>
+        <w:t xml:space="preserve"> Sử dụng phương pháp thích nghi (@mutationadaptfeasible).</w:t>
+      </w:r>
+    </w:p>
+    <w:p>
+      <w:pPr>
+        <w:numPr>
+          <w:ilvl w:val="0"/>
+          <w:numId w:val="4"/>
+        </w:numPr>
+        <w:spacing w:line="360" w:lineRule="auto"/>
+        <w:jc w:val="both"/>
+        <w:rPr>
+          <w:rFonts w:cstheme="minorHAnsi"/>
+        </w:rPr>
+      </w:pPr>
+      <w:r>
+        <w:rPr>
+          <w:rFonts w:cstheme="minorHAnsi"/>
+          <w:b/>
+          <w:bCs/>
+        </w:rPr>
+        <w:t>Chọn lọc:</w:t>
+      </w:r>
+      <w:r>
+        <w:rPr>
+          <w:rFonts w:cstheme="minorHAnsi"/>
+        </w:rPr>
+        <w:t xml:space="preserve"> @selectiontournament.</w:t>
+      </w:r>
+    </w:p>
+    <w:p>
+      <w:pPr>
+        <w:spacing w:line="360" w:lineRule="auto"/>
+        <w:jc w:val="both"/>
+        <w:rPr>
+          <w:rFonts w:cstheme="minorHAnsi"/>
           <w:lang w:val="vi-VN"/>
         </w:rPr>
-        <w:t>Kết quả:</w:t>
-      </w:r>
-    </w:p>
-    <w:p>
-      <w:pPr>
+      </w:pPr>
+    </w:p>
+    <w:p>
+      <w:pPr>
+        <w:keepNext/>
         <w:spacing w:line="360" w:lineRule="auto"/>
         <w:jc w:val="center"/>
         <w:rPr>
-          <w:rFonts w:ascii="Times New Roman" w:hAnsi="Times New Roman" w:cs="Times New Roman"/>
-          <w:sz w:val="26"/>
-          <w:szCs w:val="26"/>
+          <w:rFonts w:cstheme="minorHAnsi"/>
+        </w:rPr>
+      </w:pPr>
+      <w:r>
+        <w:rPr>
+          <w:rFonts w:cstheme="minorHAnsi"/>
           <w:lang w:val="vi-VN"/>
         </w:rPr>
-      </w:pPr>
-      <w:r>
-        <w:rPr>
-          <w:rFonts w:ascii="Times New Roman" w:hAnsi="Times New Roman" w:cs="Times New Roman"/>
-          <w:sz w:val="26"/>
-          <w:szCs w:val="26"/>
+        <w:lastRenderedPageBreak/>
+        <w:drawing>
+          <wp:inline distT="0" distB="0" distL="0" distR="0" wp14:anchorId="3B3C4513" wp14:editId="595F3D0F">
+            <wp:extent cx="5943600" cy="3079750"/>
+            <wp:effectExtent l="0" t="0" r="0" b="6350"/>
+            <wp:docPr id="267214460" name="Picture 1"/>
+            <wp:cNvGraphicFramePr>
+              <a:graphicFrameLocks xmlns:a="http://schemas.openxmlformats.org/drawingml/2006/main" noChangeAspect="1"/>
+            </wp:cNvGraphicFramePr>
+            <a:graphic xmlns:a="http://schemas.openxmlformats.org/drawingml/2006/main">
+              <a:graphicData uri="http://schemas.openxmlformats.org/drawingml/2006/picture">
+                <pic:pic xmlns:pic="http://schemas.openxmlformats.org/drawingml/2006/picture">
+                  <pic:nvPicPr>
+                    <pic:cNvPr id="267214460" name=""/>
+                    <pic:cNvPicPr/>
+                  </pic:nvPicPr>
+                  <pic:blipFill>
+                    <a:blip r:embed="rId5"/>
+                    <a:stretch>
+                      <a:fillRect/>
+                    </a:stretch>
+                  </pic:blipFill>
+                  <pic:spPr>
+                    <a:xfrm>
+                      <a:off x="0" y="0"/>
+                      <a:ext cx="5943600" cy="3079750"/>
+                    </a:xfrm>
+                    <a:prstGeom prst="rect">
+                      <a:avLst/>
+                    </a:prstGeom>
+                  </pic:spPr>
+                </pic:pic>
+              </a:graphicData>
+            </a:graphic>
+          </wp:inline>
+        </w:drawing>
+      </w:r>
+    </w:p>
+    <w:p>
+      <w:pPr>
+        <w:pStyle w:val="Caption"/>
+        <w:jc w:val="center"/>
+        <w:rPr>
+          <w:rFonts w:cstheme="minorHAnsi"/>
+          <w:sz w:val="24"/>
+          <w:szCs w:val="24"/>
           <w:lang w:val="vi-VN"/>
         </w:rPr>
+      </w:pPr>
+      <w:r>
+        <w:rPr>
+          <w:rFonts w:cstheme="minorHAnsi"/>
+          <w:sz w:val="24"/>
+          <w:szCs w:val="24"/>
+        </w:rPr>
+        <w:t xml:space="preserve">Hình </w:t>
+      </w:r>
+      <w:r>
+        <w:rPr>
+          <w:rFonts w:cstheme="minorHAnsi"/>
+          <w:sz w:val="24"/>
+          <w:szCs w:val="24"/>
+        </w:rPr>
+        <w:fldChar w:fldCharType="begin"/>
+      </w:r>
+      <w:r>
+        <w:rPr>
+          <w:rFonts w:cstheme="minorHAnsi"/>
+          <w:sz w:val="24"/>
+          <w:szCs w:val="24"/>
+        </w:rPr>
+        <w:instrText xml:space="preserve"> SEQ Hình \* ARABIC </w:instrText>
+      </w:r>
+      <w:r>
+        <w:rPr>
+          <w:rFonts w:cstheme="minorHAnsi"/>
+          <w:sz w:val="24"/>
+          <w:szCs w:val="24"/>
+        </w:rPr>
+        <w:fldChar w:fldCharType="separate"/>
+      </w:r>
+      <w:r>
+        <w:rPr>
+          <w:rFonts w:cstheme="minorHAnsi"/>
+          <w:noProof/>
+          <w:sz w:val="24"/>
+          <w:szCs w:val="24"/>
+        </w:rPr>
+        <w:t>1</w:t>
+      </w:r>
+      <w:r>
+        <w:rPr>
+          <w:rFonts w:cstheme="minorHAnsi"/>
+          <w:sz w:val="24"/>
+          <w:szCs w:val="24"/>
+        </w:rPr>
+        <w:fldChar w:fldCharType="end"/>
+      </w:r>
+      <w:r>
+        <w:rPr>
+          <w:rFonts w:cstheme="minorHAnsi"/>
+          <w:sz w:val="24"/>
+          <w:szCs w:val="24"/>
+          <w:lang w:val="vi-VN"/>
+        </w:rPr>
+        <w:t xml:space="preserve">: </w:t>
+      </w:r>
+      <w:r>
+        <w:rPr>
+          <w:rFonts w:cstheme="minorHAnsi"/>
+          <w:sz w:val="24"/>
+          <w:szCs w:val="24"/>
+        </w:rPr>
+        <w:t>Bảng cấu hình các tham số vận hành của Genetic Algorithm trong MATLAB</w:t>
+      </w:r>
+    </w:p>
+    <w:p>
+      <w:pPr>
+        <w:spacing w:line="360" w:lineRule="auto"/>
+        <w:jc w:val="both"/>
+        <w:rPr>
+          <w:rFonts w:cstheme="minorHAnsi"/>
+          <w:b/>
+          <w:bCs/>
+          <w:lang w:val="vi-VN"/>
+        </w:rPr>
+      </w:pPr>
+      <w:r>
+        <w:rPr>
+          <w:rFonts w:cstheme="minorHAnsi"/>
+          <w:b/>
+          <w:bCs/>
+        </w:rPr>
+        <w:t xml:space="preserve">3. Kết quả </w:t>
+      </w:r>
+      <w:r>
+        <w:rPr>
+          <w:rFonts w:cstheme="minorHAnsi"/>
+          <w:b/>
+          <w:bCs/>
+        </w:rPr>
+        <w:t>bài</w:t>
+      </w:r>
+      <w:r>
+        <w:rPr>
+          <w:rFonts w:cstheme="minorHAnsi"/>
+          <w:b/>
+          <w:bCs/>
+          <w:lang w:val="vi-VN"/>
+        </w:rPr>
+        <w:t xml:space="preserve"> toán </w:t>
+      </w:r>
+      <w:r>
+        <w:rPr>
+          <w:rFonts w:cstheme="minorHAnsi"/>
+          <w:b/>
+          <w:bCs/>
+        </w:rPr>
+        <w:t>Sequential Typing</w:t>
+      </w:r>
+    </w:p>
+    <w:p>
+      <w:pPr>
+        <w:spacing w:line="360" w:lineRule="auto"/>
+        <w:jc w:val="both"/>
+        <w:rPr>
+          <w:rFonts w:cstheme="minorHAnsi"/>
+        </w:rPr>
+      </w:pPr>
+      <w:r>
+        <w:rPr>
+          <w:rFonts w:cstheme="minorHAnsi"/>
+        </w:rPr>
+        <w:t>M</w:t>
+      </w:r>
+      <w:r>
+        <w:rPr>
+          <w:rFonts w:cstheme="minorHAnsi"/>
+        </w:rPr>
+        <w:t>ục tiêu</w:t>
+      </w:r>
+      <w:r>
+        <w:rPr>
+          <w:rFonts w:cstheme="minorHAnsi"/>
+          <w:lang w:val="vi-VN"/>
+        </w:rPr>
+        <w:t xml:space="preserve"> bài toán</w:t>
+      </w:r>
+      <w:r>
+        <w:rPr>
+          <w:rFonts w:cstheme="minorHAnsi"/>
+        </w:rPr>
+        <w:t xml:space="preserve"> là hoàn thành chuỗi </w:t>
+      </w:r>
+      <w:r>
+        <w:rPr>
+          <w:rFonts w:cstheme="minorHAnsi"/>
+          <w:b/>
+          <w:bCs/>
+        </w:rPr>
+        <w:t>"hello"</w:t>
+      </w:r>
+      <w:r>
+        <w:rPr>
+          <w:rFonts w:cstheme="minorHAnsi"/>
+        </w:rPr>
+        <w:t xml:space="preserve"> từng bước một. Hệ thống GA sẽ chạy tại mỗi bước nhập liệu để tìm ký tự tiếp theo phù hợp nhất.</w:t>
+      </w:r>
+    </w:p>
+    <w:p>
+      <w:pPr>
+        <w:spacing w:line="360" w:lineRule="auto"/>
+        <w:jc w:val="both"/>
+        <w:rPr>
+          <w:rFonts w:cstheme="minorHAnsi"/>
+        </w:rPr>
+      </w:pPr>
+      <w:r>
+        <w:rPr>
+          <w:rFonts w:cstheme="minorHAnsi"/>
+        </w:rPr>
+        <w:t>Quá trình diễn ra qua 4 bước cập nhật trạng thái:</w:t>
+      </w:r>
+    </w:p>
+    <w:p>
+      <w:pPr>
+        <w:numPr>
+          <w:ilvl w:val="0"/>
+          <w:numId w:val="5"/>
+        </w:numPr>
+        <w:spacing w:line="360" w:lineRule="auto"/>
+        <w:jc w:val="both"/>
+        <w:rPr>
+          <w:rFonts w:cstheme="minorHAnsi"/>
+        </w:rPr>
+      </w:pPr>
+      <w:r>
+        <w:rPr>
+          <w:rFonts w:cstheme="minorHAnsi"/>
+        </w:rPr>
+        <w:t xml:space="preserve">Từ trạng thái đầu "h" </w:t>
+      </w:r>
+      <m:oMath>
+        <m:r>
+          <m:rPr>
+            <m:sty m:val="p"/>
+          </m:rPr>
+          <w:rPr>
+            <w:rFonts w:ascii="Cambria Math" w:hAnsi="Cambria Math" w:cstheme="minorHAnsi"/>
+          </w:rPr>
+          <m:t>→</m:t>
+        </m:r>
+      </m:oMath>
+      <w:r>
+        <w:rPr>
+          <w:rFonts w:cstheme="minorHAnsi"/>
+        </w:rPr>
+        <w:t xml:space="preserve"> GA tìm được "e" </w:t>
+      </w:r>
+      <m:oMath>
+        <m:r>
+          <m:rPr>
+            <m:sty m:val="p"/>
+          </m:rPr>
+          <w:rPr>
+            <w:rFonts w:ascii="Cambria Math" w:hAnsi="Cambria Math" w:cstheme="minorHAnsi"/>
+          </w:rPr>
+          <m:t>→</m:t>
+        </m:r>
+      </m:oMath>
+      <w:r>
+        <w:rPr>
+          <w:rFonts w:cstheme="minorHAnsi"/>
+        </w:rPr>
+        <w:t xml:space="preserve"> Cập nhật "he".</w:t>
+      </w:r>
+    </w:p>
+    <w:p>
+      <w:pPr>
+        <w:numPr>
+          <w:ilvl w:val="0"/>
+          <w:numId w:val="5"/>
+        </w:numPr>
+        <w:spacing w:line="360" w:lineRule="auto"/>
+        <w:jc w:val="both"/>
+        <w:rPr>
+          <w:rFonts w:cstheme="minorHAnsi"/>
+        </w:rPr>
+      </w:pPr>
+      <w:r>
+        <w:rPr>
+          <w:rFonts w:cstheme="minorHAnsi"/>
+        </w:rPr>
+        <w:t xml:space="preserve">Từ "he" </w:t>
+      </w:r>
+      <m:oMath>
+        <m:r>
+          <m:rPr>
+            <m:sty m:val="p"/>
+          </m:rPr>
+          <w:rPr>
+            <w:rFonts w:ascii="Cambria Math" w:hAnsi="Cambria Math" w:cstheme="minorHAnsi"/>
+          </w:rPr>
+          <m:t>→</m:t>
+        </m:r>
+      </m:oMath>
+      <w:r>
+        <w:rPr>
+          <w:rFonts w:cstheme="minorHAnsi"/>
+        </w:rPr>
+        <w:t xml:space="preserve"> GA tìm được "l" </w:t>
+      </w:r>
+      <m:oMath>
+        <m:r>
+          <m:rPr>
+            <m:sty m:val="p"/>
+          </m:rPr>
+          <w:rPr>
+            <w:rFonts w:ascii="Cambria Math" w:hAnsi="Cambria Math" w:cstheme="minorHAnsi"/>
+          </w:rPr>
+          <m:t>→</m:t>
+        </m:r>
+      </m:oMath>
+      <w:r>
+        <w:rPr>
+          <w:rFonts w:cstheme="minorHAnsi"/>
+        </w:rPr>
+        <w:t xml:space="preserve"> Cập nhật "hel".</w:t>
+      </w:r>
+    </w:p>
+    <w:p>
+      <w:pPr>
+        <w:numPr>
+          <w:ilvl w:val="0"/>
+          <w:numId w:val="5"/>
+        </w:numPr>
+        <w:spacing w:line="360" w:lineRule="auto"/>
+        <w:jc w:val="both"/>
+        <w:rPr>
+          <w:rFonts w:cstheme="minorHAnsi"/>
+        </w:rPr>
+      </w:pPr>
+      <w:r>
+        <w:rPr>
+          <w:rFonts w:cstheme="minorHAnsi"/>
+        </w:rPr>
+        <w:t xml:space="preserve">Từ "hel" </w:t>
+      </w:r>
+      <m:oMath>
+        <m:r>
+          <m:rPr>
+            <m:sty m:val="p"/>
+          </m:rPr>
+          <w:rPr>
+            <w:rFonts w:ascii="Cambria Math" w:hAnsi="Cambria Math" w:cstheme="minorHAnsi"/>
+          </w:rPr>
+          <m:t>→</m:t>
+        </m:r>
+      </m:oMath>
+      <w:r>
+        <w:rPr>
+          <w:rFonts w:cstheme="minorHAnsi"/>
+        </w:rPr>
+        <w:t xml:space="preserve">GA tìm được "l" </w:t>
+      </w:r>
+      <m:oMath>
+        <m:r>
+          <m:rPr>
+            <m:sty m:val="p"/>
+          </m:rPr>
+          <w:rPr>
+            <w:rFonts w:ascii="Cambria Math" w:hAnsi="Cambria Math" w:cstheme="minorHAnsi"/>
+          </w:rPr>
+          <m:t>→</m:t>
+        </m:r>
+      </m:oMath>
+      <w:r>
+        <w:rPr>
+          <w:rFonts w:cstheme="minorHAnsi"/>
+        </w:rPr>
+        <w:t xml:space="preserve"> Cập nhật "hell".</w:t>
+      </w:r>
+    </w:p>
+    <w:p>
+      <w:pPr>
+        <w:numPr>
+          <w:ilvl w:val="0"/>
+          <w:numId w:val="5"/>
+        </w:numPr>
+        <w:spacing w:line="360" w:lineRule="auto"/>
+        <w:jc w:val="both"/>
+        <w:rPr>
+          <w:rFonts w:cstheme="minorHAnsi"/>
+        </w:rPr>
+      </w:pPr>
+      <w:r>
+        <w:rPr>
+          <w:rFonts w:cstheme="minorHAnsi"/>
+        </w:rPr>
+        <w:t xml:space="preserve">Từ "hell" </w:t>
+      </w:r>
+      <m:oMath>
+        <m:r>
+          <m:rPr>
+            <m:sty m:val="p"/>
+          </m:rPr>
+          <w:rPr>
+            <w:rFonts w:ascii="Cambria Math" w:hAnsi="Cambria Math" w:cstheme="minorHAnsi"/>
+          </w:rPr>
+          <m:t>→</m:t>
+        </m:r>
+      </m:oMath>
+      <w:r>
+        <w:rPr>
+          <w:rFonts w:cstheme="minorHAnsi"/>
+        </w:rPr>
+        <w:t xml:space="preserve"> GA tìm được "o" </w:t>
+      </w:r>
+      <m:oMath>
+        <m:r>
+          <m:rPr>
+            <m:sty m:val="p"/>
+          </m:rPr>
+          <w:rPr>
+            <w:rFonts w:ascii="Cambria Math" w:hAnsi="Cambria Math" w:cstheme="minorHAnsi"/>
+          </w:rPr>
+          <m:t>→</m:t>
+        </m:r>
+      </m:oMath>
+      <w:r>
+        <w:rPr>
+          <w:rFonts w:cstheme="minorHAnsi"/>
+        </w:rPr>
+        <w:t xml:space="preserve"> Kết quả "hello".</w:t>
+      </w:r>
+    </w:p>
+    <w:p>
+      <w:pPr>
+        <w:spacing w:line="360" w:lineRule="auto"/>
+        <w:jc w:val="both"/>
+        <w:rPr>
+          <w:rFonts w:cstheme="minorHAnsi"/>
+          <w:lang w:val="vi-VN"/>
+        </w:rPr>
+      </w:pPr>
+    </w:p>
+    <w:p>
+      <w:pPr>
+        <w:keepNext/>
+        <w:spacing w:line="360" w:lineRule="auto"/>
+        <w:jc w:val="center"/>
+        <w:rPr>
+          <w:rFonts w:cstheme="minorHAnsi"/>
+        </w:rPr>
+      </w:pPr>
+      <w:r>
+        <w:rPr>
+          <w:rFonts w:cstheme="minorHAnsi"/>
+          <w:noProof/>
+          <w:lang w:val="vi-VN"/>
+        </w:rPr>
+        <w:lastRenderedPageBreak/>
         <w:drawing>
           <wp:inline distT="0" distB="0" distL="0" distR="0" wp14:anchorId="0F856025" wp14:editId="0AC634CD">
             <wp:extent cx="3665538" cy="4168501"/>
@@ -138,7 +799,7 @@
                     <pic:cNvPicPr/>
                   </pic:nvPicPr>
                   <pic:blipFill>
-                    <a:blip r:embed="rId5"/>
+                    <a:blip r:embed="rId6"/>
                     <a:stretch>
                       <a:fillRect/>
                     </a:stretch>
@@ -161,138 +822,360 @@
     </w:p>
     <w:p>
       <w:pPr>
-        <w:spacing w:line="360" w:lineRule="auto"/>
+        <w:pStyle w:val="Caption"/>
+        <w:jc w:val="center"/>
+        <w:rPr>
+          <w:rFonts w:cstheme="minorHAnsi"/>
+          <w:sz w:val="24"/>
+          <w:szCs w:val="24"/>
+          <w:lang w:val="vi-VN"/>
+        </w:rPr>
+      </w:pPr>
+      <w:r>
+        <w:rPr>
+          <w:rFonts w:cstheme="minorHAnsi"/>
+          <w:sz w:val="24"/>
+          <w:szCs w:val="24"/>
+        </w:rPr>
+        <w:t xml:space="preserve">Hình </w:t>
+      </w:r>
+      <w:r>
+        <w:rPr>
+          <w:rFonts w:cstheme="minorHAnsi"/>
+          <w:sz w:val="24"/>
+          <w:szCs w:val="24"/>
+        </w:rPr>
+        <w:fldChar w:fldCharType="begin"/>
+      </w:r>
+      <w:r>
+        <w:rPr>
+          <w:rFonts w:cstheme="minorHAnsi"/>
+          <w:sz w:val="24"/>
+          <w:szCs w:val="24"/>
+        </w:rPr>
+        <w:instrText xml:space="preserve"> SEQ Hình \* ARABIC </w:instrText>
+      </w:r>
+      <w:r>
+        <w:rPr>
+          <w:rFonts w:cstheme="minorHAnsi"/>
+          <w:sz w:val="24"/>
+          <w:szCs w:val="24"/>
+        </w:rPr>
+        <w:fldChar w:fldCharType="separate"/>
+      </w:r>
+      <w:r>
+        <w:rPr>
+          <w:rFonts w:cstheme="minorHAnsi"/>
+          <w:noProof/>
+          <w:sz w:val="24"/>
+          <w:szCs w:val="24"/>
+        </w:rPr>
+        <w:t>2</w:t>
+      </w:r>
+      <w:r>
+        <w:rPr>
+          <w:rFonts w:cstheme="minorHAnsi"/>
+          <w:sz w:val="24"/>
+          <w:szCs w:val="24"/>
+        </w:rPr>
+        <w:fldChar w:fldCharType="end"/>
+      </w:r>
+      <w:r>
+        <w:rPr>
+          <w:rFonts w:cstheme="minorHAnsi"/>
+          <w:sz w:val="24"/>
+          <w:szCs w:val="24"/>
+          <w:lang w:val="vi-VN"/>
+        </w:rPr>
+        <w:t xml:space="preserve">: </w:t>
+      </w:r>
+      <w:r>
+        <w:rPr>
+          <w:rFonts w:cstheme="minorHAnsi"/>
+          <w:sz w:val="24"/>
+          <w:szCs w:val="24"/>
+        </w:rPr>
+        <w:t>Log quá trình GA tìm kiếm từng ký tự để hoàn thiện chuỗi "hello" theo thời gian thực.</w:t>
+      </w:r>
+    </w:p>
+    <w:p>
+      <w:pPr>
+        <w:spacing w:before="100" w:beforeAutospacing="1" w:after="100" w:afterAutospacing="1" w:line="240" w:lineRule="auto"/>
         <w:jc w:val="both"/>
-        <w:rPr>
-          <w:rFonts w:ascii="Times New Roman" w:hAnsi="Times New Roman" w:cs="Times New Roman"/>
-          <w:sz w:val="26"/>
-          <w:szCs w:val="26"/>
+        <w:outlineLvl w:val="1"/>
+        <w:rPr>
+          <w:rFonts w:eastAsia="Times New Roman" w:cstheme="minorHAnsi"/>
+          <w:b/>
+          <w:bCs/>
+          <w:kern w:val="0"/>
           <w:lang w:val="vi-VN"/>
-        </w:rPr>
-      </w:pPr>
-      <w:r>
-        <w:rPr>
-          <w:rFonts w:ascii="Times New Roman" w:hAnsi="Times New Roman" w:cs="Times New Roman"/>
-          <w:sz w:val="26"/>
-          <w:szCs w:val="26"/>
+          <w14:ligatures w14:val="none"/>
+        </w:rPr>
+      </w:pPr>
+      <w:r>
+        <w:rPr>
+          <w:rFonts w:eastAsia="Times New Roman" w:cstheme="minorHAnsi"/>
+          <w:b/>
+          <w:bCs/>
+          <w:kern w:val="0"/>
+          <w14:ligatures w14:val="none"/>
+        </w:rPr>
+        <w:t xml:space="preserve">4. Kết quả </w:t>
+      </w:r>
+      <w:r>
+        <w:rPr>
+          <w:rFonts w:eastAsia="Times New Roman" w:cstheme="minorHAnsi"/>
+          <w:b/>
+          <w:bCs/>
+          <w:kern w:val="0"/>
+          <w14:ligatures w14:val="none"/>
+        </w:rPr>
+        <w:t>bài</w:t>
+      </w:r>
+      <w:r>
+        <w:rPr>
+          <w:rFonts w:eastAsia="Times New Roman" w:cstheme="minorHAnsi"/>
+          <w:b/>
+          <w:bCs/>
+          <w:kern w:val="0"/>
           <w:lang w:val="vi-VN"/>
-        </w:rPr>
-        <w:t>Kết luận:</w:t>
-      </w:r>
-    </w:p>
-    <w:p>
-      <w:pPr>
-        <w:spacing w:line="360" w:lineRule="auto"/>
+          <w14:ligatures w14:val="none"/>
+        </w:rPr>
+        <w:t xml:space="preserve"> toán </w:t>
+      </w:r>
+      <w:r>
+        <w:rPr>
+          <w:rFonts w:eastAsia="Times New Roman" w:cstheme="minorHAnsi"/>
+          <w:b/>
+          <w:bCs/>
+          <w:kern w:val="0"/>
+          <w14:ligatures w14:val="none"/>
+        </w:rPr>
+        <w:t>Word Suggestion</w:t>
+      </w:r>
+    </w:p>
+    <w:p>
+      <w:pPr>
+        <w:spacing w:before="100" w:beforeAutospacing="1" w:after="100" w:afterAutospacing="1" w:line="240" w:lineRule="auto"/>
         <w:jc w:val="both"/>
         <w:rPr>
-          <w:rFonts w:ascii="Times New Roman" w:hAnsi="Times New Roman" w:cs="Times New Roman"/>
-          <w:b/>
-          <w:bCs/>
-          <w:sz w:val="26"/>
-          <w:szCs w:val="26"/>
+          <w:rFonts w:eastAsia="Times New Roman" w:cstheme="minorHAnsi"/>
+          <w:kern w:val="0"/>
+          <w14:ligatures w14:val="none"/>
+        </w:rPr>
+      </w:pPr>
+      <w:r>
+        <w:rPr>
+          <w:rFonts w:eastAsia="Times New Roman" w:cstheme="minorHAnsi"/>
+          <w:kern w:val="0"/>
+          <w14:ligatures w14:val="none"/>
+        </w:rPr>
+        <w:t>Ở</w:t>
+      </w:r>
+      <w:r>
+        <w:rPr>
+          <w:rFonts w:eastAsia="Times New Roman" w:cstheme="minorHAnsi"/>
+          <w:kern w:val="0"/>
           <w:lang w:val="vi-VN"/>
-        </w:rPr>
-      </w:pPr>
-      <w:r>
-        <w:rPr>
-          <w:rFonts w:ascii="Times New Roman" w:hAnsi="Times New Roman" w:cs="Times New Roman"/>
-          <w:b/>
-          <w:bCs/>
-          <w:sz w:val="26"/>
-          <w:szCs w:val="26"/>
-          <w:lang w:val="vi-VN"/>
-        </w:rPr>
-        <w:t>7.2. Đề xuất chuỗi kí tự</w:t>
-      </w:r>
-    </w:p>
-    <w:p>
-      <w:pPr>
-        <w:spacing w:line="360" w:lineRule="auto"/>
+          <w14:ligatures w14:val="none"/>
+        </w:rPr>
+        <w:t xml:space="preserve"> đây ta </w:t>
+      </w:r>
+      <w:r>
+        <w:rPr>
+          <w:rFonts w:eastAsia="Times New Roman" w:cstheme="minorHAnsi"/>
+          <w:kern w:val="0"/>
+          <w14:ligatures w14:val="none"/>
+        </w:rPr>
+        <w:t xml:space="preserve">đánh giá khả năng hội tụ của GA khi tìm kiếm toàn bộ từ dựa trên một ký tự gợi ý. </w:t>
+      </w:r>
+      <w:r>
+        <w:rPr>
+          <w:rFonts w:eastAsia="Times New Roman" w:cstheme="minorHAnsi"/>
+          <w:kern w:val="0"/>
+          <w14:ligatures w14:val="none"/>
+        </w:rPr>
+        <w:t>Ta</w:t>
+      </w:r>
+      <w:r>
+        <w:rPr>
+          <w:rFonts w:eastAsia="Times New Roman" w:cstheme="minorHAnsi"/>
+          <w:kern w:val="0"/>
+          <w14:ligatures w14:val="none"/>
+        </w:rPr>
+        <w:t xml:space="preserve"> thử nghiệm với 3 từ mục tiêu: "hello", "green", và "white".</w:t>
+      </w:r>
+    </w:p>
+    <w:p>
+      <w:pPr>
+        <w:spacing w:before="100" w:beforeAutospacing="1" w:after="100" w:afterAutospacing="1" w:line="240" w:lineRule="auto"/>
         <w:jc w:val="both"/>
-        <w:rPr>
-          <w:rFonts w:ascii="Times New Roman" w:hAnsi="Times New Roman" w:cs="Times New Roman"/>
-          <w:sz w:val="26"/>
-          <w:szCs w:val="26"/>
-          <w:lang w:val="vi-VN"/>
-        </w:rPr>
-      </w:pPr>
-      <w:r>
-        <w:rPr>
-          <w:rFonts w:ascii="Times New Roman" w:hAnsi="Times New Roman" w:cs="Times New Roman"/>
-          <w:sz w:val="26"/>
-          <w:szCs w:val="26"/>
-          <w:lang w:val="vi-VN"/>
-        </w:rPr>
-        <w:t>Mục tiêu:</w:t>
-      </w:r>
-    </w:p>
-    <w:p>
-      <w:pPr>
-        <w:spacing w:line="360" w:lineRule="auto"/>
-        <w:jc w:val="both"/>
-        <w:rPr>
-          <w:rFonts w:ascii="Times New Roman" w:hAnsi="Times New Roman" w:cs="Times New Roman"/>
-          <w:sz w:val="26"/>
-          <w:szCs w:val="26"/>
-          <w:lang w:val="vi-VN"/>
-        </w:rPr>
-      </w:pPr>
-      <w:r>
-        <w:rPr>
-          <w:rFonts w:ascii="Times New Roman" w:hAnsi="Times New Roman" w:cs="Times New Roman"/>
-          <w:sz w:val="26"/>
-          <w:szCs w:val="26"/>
-          <w:lang w:val="vi-VN"/>
-        </w:rPr>
-        <w:t>Kết quả:</w:t>
-      </w:r>
-    </w:p>
-    <w:p>
-      <w:pPr>
-        <w:pStyle w:val="ListParagraph"/>
+        <w:outlineLvl w:val="2"/>
+        <w:rPr>
+          <w:rFonts w:eastAsia="Times New Roman" w:cstheme="minorHAnsi"/>
+          <w:b/>
+          <w:bCs/>
+          <w:kern w:val="0"/>
+          <w14:ligatures w14:val="none"/>
+        </w:rPr>
+      </w:pPr>
+      <w:r>
+        <w:rPr>
+          <w:rFonts w:eastAsia="Times New Roman" w:cstheme="minorHAnsi"/>
+          <w:b/>
+          <w:bCs/>
+          <w:kern w:val="0"/>
+          <w14:ligatures w14:val="none"/>
+        </w:rPr>
+        <w:t>4.1. Trường hợp 1: Từ khóa "hello"</w:t>
+      </w:r>
+    </w:p>
+    <w:p>
+      <w:pPr>
         <w:numPr>
           <w:ilvl w:val="0"/>
           <w:numId w:val="1"/>
         </w:numPr>
-        <w:spacing w:line="360" w:lineRule="auto"/>
+        <w:spacing w:before="100" w:beforeAutospacing="1" w:after="100" w:afterAutospacing="1" w:line="240" w:lineRule="auto"/>
         <w:jc w:val="both"/>
         <w:rPr>
-          <w:rFonts w:ascii="Times New Roman" w:hAnsi="Times New Roman" w:cs="Times New Roman"/>
-          <w:i/>
-          <w:iCs/>
-          <w:sz w:val="26"/>
-          <w:szCs w:val="26"/>
-          <w:lang w:val="vi-VN"/>
-        </w:rPr>
-      </w:pPr>
-      <w:r>
-        <w:rPr>
-          <w:rFonts w:ascii="Times New Roman" w:hAnsi="Times New Roman" w:cs="Times New Roman"/>
-          <w:i/>
-          <w:iCs/>
-          <w:sz w:val="26"/>
-          <w:szCs w:val="26"/>
-          <w:lang w:val="vi-VN"/>
-        </w:rPr>
-        <w:t>hello</w:t>
-      </w:r>
-    </w:p>
-    <w:p>
-      <w:pPr>
+          <w:rFonts w:eastAsia="Times New Roman" w:cstheme="minorHAnsi"/>
+          <w:kern w:val="0"/>
+          <w14:ligatures w14:val="none"/>
+        </w:rPr>
+      </w:pPr>
+      <w:r>
+        <w:rPr>
+          <w:rFonts w:eastAsia="Times New Roman" w:cstheme="minorHAnsi"/>
+          <w:b/>
+          <w:bCs/>
+          <w:kern w:val="0"/>
+          <w14:ligatures w14:val="none"/>
+        </w:rPr>
+        <w:t>Input:</w:t>
+      </w:r>
+      <w:r>
+        <w:rPr>
+          <w:rFonts w:eastAsia="Times New Roman" w:cstheme="minorHAnsi"/>
+          <w:kern w:val="0"/>
+          <w14:ligatures w14:val="none"/>
+        </w:rPr>
+        <w:t xml:space="preserve"> 'h'</w:t>
+      </w:r>
+    </w:p>
+    <w:p>
+      <w:pPr>
+        <w:numPr>
+          <w:ilvl w:val="0"/>
+          <w:numId w:val="1"/>
+        </w:numPr>
+        <w:spacing w:before="100" w:beforeAutospacing="1" w:after="100" w:afterAutospacing="1" w:line="240" w:lineRule="auto"/>
+        <w:jc w:val="both"/>
+        <w:rPr>
+          <w:rFonts w:eastAsia="Times New Roman" w:cstheme="minorHAnsi"/>
+          <w:kern w:val="0"/>
+          <w14:ligatures w14:val="none"/>
+        </w:rPr>
+      </w:pPr>
+      <w:r>
+        <w:rPr>
+          <w:rFonts w:eastAsia="Times New Roman" w:cstheme="minorHAnsi"/>
+          <w:b/>
+          <w:bCs/>
+          <w:kern w:val="0"/>
+          <w14:ligatures w14:val="none"/>
+        </w:rPr>
+        <w:t>Target:</w:t>
+      </w:r>
+      <w:r>
+        <w:rPr>
+          <w:rFonts w:eastAsia="Times New Roman" w:cstheme="minorHAnsi"/>
+          <w:kern w:val="0"/>
+          <w14:ligatures w14:val="none"/>
+        </w:rPr>
+        <w:t xml:space="preserve"> "hello"</w:t>
+      </w:r>
+    </w:p>
+    <w:p>
+      <w:pPr>
+        <w:numPr>
+          <w:ilvl w:val="0"/>
+          <w:numId w:val="1"/>
+        </w:numPr>
+        <w:spacing w:before="100" w:beforeAutospacing="1" w:after="100" w:afterAutospacing="1" w:line="240" w:lineRule="auto"/>
+        <w:jc w:val="both"/>
+        <w:rPr>
+          <w:rFonts w:eastAsia="Times New Roman" w:cstheme="minorHAnsi"/>
+          <w:kern w:val="0"/>
+          <w14:ligatures w14:val="none"/>
+        </w:rPr>
+      </w:pPr>
+      <w:r>
+        <w:rPr>
+          <w:rFonts w:eastAsia="Times New Roman" w:cstheme="minorHAnsi"/>
+          <w:b/>
+          <w:bCs/>
+          <w:kern w:val="0"/>
+          <w14:ligatures w14:val="none"/>
+        </w:rPr>
+        <w:t>Số thế hệ hội tụ:</w:t>
+      </w:r>
+      <w:r>
+        <w:rPr>
+          <w:rFonts w:eastAsia="Times New Roman" w:cstheme="minorHAnsi"/>
+          <w:kern w:val="0"/>
+          <w14:ligatures w14:val="none"/>
+        </w:rPr>
+        <w:t xml:space="preserve"> 91 thế hệ.</w:t>
+      </w:r>
+    </w:p>
+    <w:p>
+      <w:pPr>
+        <w:numPr>
+          <w:ilvl w:val="0"/>
+          <w:numId w:val="1"/>
+        </w:numPr>
+        <w:spacing w:before="100" w:beforeAutospacing="1" w:after="100" w:afterAutospacing="1" w:line="240" w:lineRule="auto"/>
+        <w:jc w:val="both"/>
+        <w:rPr>
+          <w:rFonts w:eastAsia="Times New Roman" w:cstheme="minorHAnsi"/>
+          <w:kern w:val="0"/>
+          <w14:ligatures w14:val="none"/>
+        </w:rPr>
+      </w:pPr>
+      <w:r>
+        <w:rPr>
+          <w:rFonts w:eastAsia="Times New Roman" w:cstheme="minorHAnsi"/>
+          <w:b/>
+          <w:bCs/>
+          <w:kern w:val="0"/>
+          <w14:ligatures w14:val="none"/>
+        </w:rPr>
+        <w:t>Phân tích:</w:t>
+      </w:r>
+      <w:r>
+        <w:rPr>
+          <w:rFonts w:eastAsia="Times New Roman" w:cstheme="minorHAnsi"/>
+          <w:kern w:val="0"/>
+          <w14:ligatures w14:val="none"/>
+        </w:rPr>
+        <w:t xml:space="preserve"> Biểu đồ cho thấy giá trị phạt (Penalty Value) giảm mạnh ngay từ những thế hệ đầu tiên và đạt giá trị tối ưu (0) tại thế hệ thứ 91.</w:t>
+      </w:r>
+    </w:p>
+    <w:p>
+      <w:pPr>
+        <w:keepNext/>
         <w:spacing w:line="360" w:lineRule="auto"/>
         <w:jc w:val="center"/>
         <w:rPr>
-          <w:rFonts w:ascii="Times New Roman" w:hAnsi="Times New Roman" w:cs="Times New Roman"/>
-          <w:sz w:val="26"/>
-          <w:szCs w:val="26"/>
+          <w:rFonts w:cstheme="minorHAnsi"/>
           <w:lang w:val="vi-VN"/>
         </w:rPr>
       </w:pPr>
       <w:r>
         <w:rPr>
-          <w:rFonts w:ascii="Times New Roman" w:hAnsi="Times New Roman" w:cs="Times New Roman"/>
-          <w:sz w:val="26"/>
-          <w:szCs w:val="26"/>
+          <w:rFonts w:cstheme="minorHAnsi"/>
+          <w:noProof/>
           <w:lang w:val="vi-VN"/>
         </w:rPr>
         <w:lastRenderedPageBreak/>
@@ -312,7 +1195,7 @@
                     <pic:cNvPicPr/>
                   </pic:nvPicPr>
                   <pic:blipFill>
-                    <a:blip r:embed="rId6"/>
+                    <a:blip r:embed="rId7"/>
                     <a:stretch>
                       <a:fillRect/>
                     </a:stretch>
@@ -332,30 +1215,17 @@
           </wp:inline>
         </w:drawing>
       </w:r>
-    </w:p>
-    <w:p>
-      <w:pPr>
-        <w:spacing w:line="360" w:lineRule="auto"/>
-        <w:jc w:val="center"/>
-        <w:rPr>
-          <w:rFonts w:ascii="Times New Roman" w:hAnsi="Times New Roman" w:cs="Times New Roman"/>
-          <w:sz w:val="26"/>
-          <w:szCs w:val="26"/>
-          <w:lang w:val="vi-VN"/>
-        </w:rPr>
-      </w:pPr>
-      <w:r>
-        <w:rPr>
-          <w:rFonts w:ascii="Times New Roman" w:hAnsi="Times New Roman" w:cs="Times New Roman"/>
-          <w:sz w:val="26"/>
-          <w:szCs w:val="26"/>
+      <w:r>
+        <w:rPr>
+          <w:rFonts w:cstheme="minorHAnsi"/>
+          <w:noProof/>
           <w:lang w:val="vi-VN"/>
         </w:rPr>
         <w:lastRenderedPageBreak/>
         <w:drawing>
-          <wp:inline distT="0" distB="0" distL="0" distR="0" wp14:anchorId="2D9DA7FD" wp14:editId="01BB052C">
-            <wp:extent cx="5943600" cy="4371975"/>
-            <wp:effectExtent l="0" t="0" r="0" b="9525"/>
+          <wp:inline distT="0" distB="0" distL="0" distR="0" wp14:anchorId="2D9DA7FD" wp14:editId="60DFE139">
+            <wp:extent cx="5667970" cy="4169229"/>
+            <wp:effectExtent l="0" t="0" r="0" b="3175"/>
             <wp:docPr id="1361665876" name="Picture 1"/>
             <wp:cNvGraphicFramePr>
               <a:graphicFrameLocks xmlns:a="http://schemas.openxmlformats.org/drawingml/2006/main" noChangeAspect="1"/>
@@ -368,7 +1238,7 @@
                     <pic:cNvPicPr/>
                   </pic:nvPicPr>
                   <pic:blipFill>
-                    <a:blip r:embed="rId7"/>
+                    <a:blip r:embed="rId8"/>
                     <a:stretch>
                       <a:fillRect/>
                     </a:stretch>
@@ -376,7 +1246,7 @@
                   <pic:spPr>
                     <a:xfrm>
                       <a:off x="0" y="0"/>
-                      <a:ext cx="5943600" cy="4371975"/>
+                      <a:ext cx="5691944" cy="4186864"/>
                     </a:xfrm>
                     <a:prstGeom prst="rect">
                       <a:avLst/>
@@ -391,35 +1261,23 @@
     </w:p>
     <w:p>
       <w:pPr>
-        <w:rPr>
-          <w:lang w:val="vi-VN"/>
-        </w:rPr>
-      </w:pPr>
-    </w:p>
-    <w:p>
-      <w:pPr>
+        <w:keepNext/>
         <w:spacing w:line="360" w:lineRule="auto"/>
         <w:jc w:val="center"/>
         <w:rPr>
-          <w:rFonts w:ascii="Times New Roman" w:hAnsi="Times New Roman" w:cs="Times New Roman"/>
-          <w:sz w:val="26"/>
-          <w:szCs w:val="26"/>
+          <w:rFonts w:cstheme="minorHAnsi"/>
+        </w:rPr>
+      </w:pPr>
+      <w:r>
+        <w:rPr>
+          <w:rFonts w:cstheme="minorHAnsi"/>
+          <w:noProof/>
           <w:lang w:val="vi-VN"/>
         </w:rPr>
-      </w:pPr>
-      <w:r>
-        <w:rPr>
-          <w:rFonts w:ascii="Times New Roman" w:hAnsi="Times New Roman" w:cs="Times New Roman"/>
-          <w:noProof/>
-          <w:sz w:val="26"/>
-          <w:szCs w:val="26"/>
-          <w:lang w:val="vi-VN"/>
-        </w:rPr>
-        <w:lastRenderedPageBreak/>
         <w:drawing>
-          <wp:inline distT="0" distB="0" distL="0" distR="0" wp14:anchorId="7F1FF4D3" wp14:editId="44E412C0">
-            <wp:extent cx="4736200" cy="3815780"/>
-            <wp:effectExtent l="0" t="0" r="7620" b="0"/>
+          <wp:inline distT="0" distB="0" distL="0" distR="0" wp14:anchorId="7F1FF4D3" wp14:editId="5B8B74AA">
+            <wp:extent cx="4267200" cy="3437924"/>
+            <wp:effectExtent l="0" t="0" r="0" b="0"/>
             <wp:docPr id="802512991" name="Picture 1"/>
             <wp:cNvGraphicFramePr>
               <a:graphicFrameLocks xmlns:a="http://schemas.openxmlformats.org/drawingml/2006/main" noChangeAspect="1"/>
@@ -432,7 +1290,311 @@
                     <pic:cNvPicPr/>
                   </pic:nvPicPr>
                   <pic:blipFill>
-                    <a:blip r:embed="rId8">
+                    <a:blip r:embed="rId9">
+                      <a:extLst>
+                        <a:ext uri="{28A0092B-C50C-407E-A947-70E740481C1C}">
+                          <a14:useLocalDpi xmlns:a14="http://schemas.microsoft.com/office/drawing/2010/main" val="0"/>
+                        </a:ext>
+                      </a:extLst>
+                    </a:blip>
+                    <a:stretch>
+                      <a:fillRect/>
+                    </a:stretch>
+                  </pic:blipFill>
+                  <pic:spPr>
+                    <a:xfrm>
+                      <a:off x="0" y="0"/>
+                      <a:ext cx="4270088" cy="3440251"/>
+                    </a:xfrm>
+                    <a:prstGeom prst="rect">
+                      <a:avLst/>
+                    </a:prstGeom>
+                  </pic:spPr>
+                </pic:pic>
+              </a:graphicData>
+            </a:graphic>
+          </wp:inline>
+        </w:drawing>
+      </w:r>
+    </w:p>
+    <w:p>
+      <w:pPr>
+        <w:pStyle w:val="Caption"/>
+        <w:jc w:val="center"/>
+        <w:rPr>
+          <w:rFonts w:cstheme="minorHAnsi"/>
+          <w:sz w:val="24"/>
+          <w:szCs w:val="24"/>
+          <w:lang w:val="vi-VN"/>
+        </w:rPr>
+      </w:pPr>
+      <w:r>
+        <w:rPr>
+          <w:rFonts w:cstheme="minorHAnsi"/>
+          <w:sz w:val="24"/>
+          <w:szCs w:val="24"/>
+        </w:rPr>
+        <w:t xml:space="preserve">Hình </w:t>
+      </w:r>
+      <w:r>
+        <w:rPr>
+          <w:rFonts w:cstheme="minorHAnsi"/>
+          <w:sz w:val="24"/>
+          <w:szCs w:val="24"/>
+        </w:rPr>
+        <w:fldChar w:fldCharType="begin"/>
+      </w:r>
+      <w:r>
+        <w:rPr>
+          <w:rFonts w:cstheme="minorHAnsi"/>
+          <w:sz w:val="24"/>
+          <w:szCs w:val="24"/>
+        </w:rPr>
+        <w:instrText xml:space="preserve"> SEQ Hình \* ARABIC </w:instrText>
+      </w:r>
+      <w:r>
+        <w:rPr>
+          <w:rFonts w:cstheme="minorHAnsi"/>
+          <w:sz w:val="24"/>
+          <w:szCs w:val="24"/>
+        </w:rPr>
+        <w:fldChar w:fldCharType="separate"/>
+      </w:r>
+      <w:r>
+        <w:rPr>
+          <w:rFonts w:cstheme="minorHAnsi"/>
+          <w:noProof/>
+          <w:sz w:val="24"/>
+          <w:szCs w:val="24"/>
+        </w:rPr>
+        <w:t>3</w:t>
+      </w:r>
+      <w:r>
+        <w:rPr>
+          <w:rFonts w:cstheme="minorHAnsi"/>
+          <w:sz w:val="24"/>
+          <w:szCs w:val="24"/>
+        </w:rPr>
+        <w:fldChar w:fldCharType="end"/>
+      </w:r>
+      <w:r>
+        <w:rPr>
+          <w:rFonts w:cstheme="minorHAnsi"/>
+          <w:sz w:val="24"/>
+          <w:szCs w:val="24"/>
+          <w:lang w:val="vi-VN"/>
+        </w:rPr>
+        <w:t>: Biểu đồ quá trình tối ưu hóa hàm thích nghi cho từ khóa "hello".</w:t>
+      </w:r>
+    </w:p>
+    <w:p>
+      <w:pPr>
+        <w:jc w:val="both"/>
+        <w:rPr>
+          <w:rFonts w:cstheme="minorHAnsi"/>
+          <w:b/>
+          <w:bCs/>
+        </w:rPr>
+      </w:pPr>
+      <w:r>
+        <w:rPr>
+          <w:rFonts w:cstheme="minorHAnsi"/>
+          <w:b/>
+          <w:bCs/>
+        </w:rPr>
+        <w:lastRenderedPageBreak/>
+        <w:t>4.2. Trường hợp 2: Từ khóa "green"</w:t>
+      </w:r>
+    </w:p>
+    <w:p>
+      <w:pPr>
+        <w:numPr>
+          <w:ilvl w:val="0"/>
+          <w:numId w:val="7"/>
+        </w:numPr>
+        <w:jc w:val="both"/>
+        <w:rPr>
+          <w:rFonts w:cstheme="minorHAnsi"/>
+        </w:rPr>
+      </w:pPr>
+      <w:r>
+        <w:rPr>
+          <w:rFonts w:cstheme="minorHAnsi"/>
+          <w:b/>
+          <w:bCs/>
+        </w:rPr>
+        <w:t>Input:</w:t>
+      </w:r>
+      <w:r>
+        <w:rPr>
+          <w:rFonts w:cstheme="minorHAnsi"/>
+        </w:rPr>
+        <w:t xml:space="preserve"> 'g'</w:t>
+      </w:r>
+    </w:p>
+    <w:p>
+      <w:pPr>
+        <w:numPr>
+          <w:ilvl w:val="0"/>
+          <w:numId w:val="7"/>
+        </w:numPr>
+        <w:jc w:val="both"/>
+        <w:rPr>
+          <w:rFonts w:cstheme="minorHAnsi"/>
+        </w:rPr>
+      </w:pPr>
+      <w:r>
+        <w:rPr>
+          <w:rFonts w:cstheme="minorHAnsi"/>
+          <w:b/>
+          <w:bCs/>
+        </w:rPr>
+        <w:t>Target:</w:t>
+      </w:r>
+      <w:r>
+        <w:rPr>
+          <w:rFonts w:cstheme="minorHAnsi"/>
+        </w:rPr>
+        <w:t xml:space="preserve"> "green"</w:t>
+      </w:r>
+    </w:p>
+    <w:p>
+      <w:pPr>
+        <w:numPr>
+          <w:ilvl w:val="0"/>
+          <w:numId w:val="7"/>
+        </w:numPr>
+        <w:jc w:val="both"/>
+        <w:rPr>
+          <w:rFonts w:cstheme="minorHAnsi"/>
+        </w:rPr>
+      </w:pPr>
+      <w:r>
+        <w:rPr>
+          <w:rFonts w:cstheme="minorHAnsi"/>
+          <w:b/>
+          <w:bCs/>
+        </w:rPr>
+        <w:t>Số thế hệ hội tụ:</w:t>
+      </w:r>
+      <w:r>
+        <w:rPr>
+          <w:rFonts w:cstheme="minorHAnsi"/>
+        </w:rPr>
+        <w:t xml:space="preserve"> 72 thế hệ.</w:t>
+      </w:r>
+    </w:p>
+    <w:p>
+      <w:pPr>
+        <w:numPr>
+          <w:ilvl w:val="0"/>
+          <w:numId w:val="7"/>
+        </w:numPr>
+        <w:jc w:val="both"/>
+        <w:rPr>
+          <w:rFonts w:cstheme="minorHAnsi"/>
+        </w:rPr>
+      </w:pPr>
+      <w:r>
+        <w:rPr>
+          <w:rFonts w:cstheme="minorHAnsi"/>
+          <w:b/>
+          <w:bCs/>
+        </w:rPr>
+        <w:t>Phân tích:</w:t>
+      </w:r>
+      <w:r>
+        <w:rPr>
+          <w:rFonts w:cstheme="minorHAnsi"/>
+        </w:rPr>
+        <w:t xml:space="preserve"> Quá trình tìm kiếm từ "green" diễn ra nhanh hơn so với "hello". Dữ liệu bảng log cho thấy sự ổn định của quần thể (Mean Penalty dao động quanh mức 55) trước khi tìm ra cá thể tốt nhất.</w:t>
+      </w:r>
+    </w:p>
+    <w:p>
+      <w:pPr>
+        <w:spacing w:line="360" w:lineRule="auto"/>
+        <w:jc w:val="center"/>
+        <w:rPr>
+          <w:rFonts w:cstheme="minorHAnsi"/>
+          <w:lang w:val="vi-VN"/>
+        </w:rPr>
+      </w:pPr>
+      <w:r>
+        <w:rPr>
+          <w:rFonts w:cstheme="minorHAnsi"/>
+          <w:noProof/>
+          <w:lang w:val="vi-VN"/>
+        </w:rPr>
+        <w:drawing>
+          <wp:inline distT="0" distB="0" distL="0" distR="0" wp14:anchorId="26A31800" wp14:editId="2DF9E5B4">
+            <wp:extent cx="6414918" cy="3265714"/>
+            <wp:effectExtent l="0" t="0" r="5080" b="0"/>
+            <wp:docPr id="1927560433" name="Picture 1"/>
+            <wp:cNvGraphicFramePr>
+              <a:graphicFrameLocks xmlns:a="http://schemas.openxmlformats.org/drawingml/2006/main" noChangeAspect="1"/>
+            </wp:cNvGraphicFramePr>
+            <a:graphic xmlns:a="http://schemas.openxmlformats.org/drawingml/2006/main">
+              <a:graphicData uri="http://schemas.openxmlformats.org/drawingml/2006/picture">
+                <pic:pic xmlns:pic="http://schemas.openxmlformats.org/drawingml/2006/picture">
+                  <pic:nvPicPr>
+                    <pic:cNvPr id="1927560433" name=""/>
+                    <pic:cNvPicPr/>
+                  </pic:nvPicPr>
+                  <pic:blipFill>
+                    <a:blip r:embed="rId10"/>
+                    <a:stretch>
+                      <a:fillRect/>
+                    </a:stretch>
+                  </pic:blipFill>
+                  <pic:spPr>
+                    <a:xfrm>
+                      <a:off x="0" y="0"/>
+                      <a:ext cx="6427553" cy="3272146"/>
+                    </a:xfrm>
+                    <a:prstGeom prst="rect">
+                      <a:avLst/>
+                    </a:prstGeom>
+                  </pic:spPr>
+                </pic:pic>
+              </a:graphicData>
+            </a:graphic>
+          </wp:inline>
+        </w:drawing>
+      </w:r>
+    </w:p>
+    <w:p>
+      <w:pPr>
+        <w:keepNext/>
+        <w:spacing w:line="360" w:lineRule="auto"/>
+        <w:jc w:val="center"/>
+        <w:rPr>
+          <w:rFonts w:cstheme="minorHAnsi"/>
+        </w:rPr>
+      </w:pPr>
+      <w:r>
+        <w:rPr>
+          <w:rFonts w:cstheme="minorHAnsi"/>
+          <w:noProof/>
+          <w:lang w:val="vi-VN"/>
+        </w:rPr>
+        <w:lastRenderedPageBreak/>
+        <w:drawing>
+          <wp:inline distT="0" distB="0" distL="0" distR="0" wp14:anchorId="3D48FB0B" wp14:editId="66AECC36">
+            <wp:extent cx="4736200" cy="3815780"/>
+            <wp:effectExtent l="0" t="0" r="7620" b="0"/>
+            <wp:docPr id="1363799723" name="Picture 2"/>
+            <wp:cNvGraphicFramePr>
+              <a:graphicFrameLocks xmlns:a="http://schemas.openxmlformats.org/drawingml/2006/main" noChangeAspect="1"/>
+            </wp:cNvGraphicFramePr>
+            <a:graphic xmlns:a="http://schemas.openxmlformats.org/drawingml/2006/main">
+              <a:graphicData uri="http://schemas.openxmlformats.org/drawingml/2006/picture">
+                <pic:pic xmlns:pic="http://schemas.openxmlformats.org/drawingml/2006/picture">
+                  <pic:nvPicPr>
+                    <pic:cNvPr id="1363799723" name="Picture 1363799723"/>
+                    <pic:cNvPicPr/>
+                  </pic:nvPicPr>
+                  <pic:blipFill>
+                    <a:blip r:embed="rId11">
                       <a:extLst>
                         <a:ext uri="{28A0092B-C50C-407E-A947-70E740481C1C}">
                           <a14:useLocalDpi xmlns:a14="http://schemas.microsoft.com/office/drawing/2010/main" val="0"/>
@@ -461,32 +1623,193 @@
     </w:p>
     <w:p>
       <w:pPr>
-        <w:pStyle w:val="ListParagraph"/>
+        <w:pStyle w:val="Caption"/>
+        <w:jc w:val="center"/>
+        <w:rPr>
+          <w:rFonts w:cstheme="minorHAnsi"/>
+          <w:sz w:val="24"/>
+          <w:szCs w:val="24"/>
+          <w:lang w:val="vi-VN"/>
+        </w:rPr>
+      </w:pPr>
+      <w:r>
+        <w:rPr>
+          <w:rFonts w:cstheme="minorHAnsi"/>
+          <w:sz w:val="24"/>
+          <w:szCs w:val="24"/>
+        </w:rPr>
+        <w:t xml:space="preserve">Hình </w:t>
+      </w:r>
+      <w:r>
+        <w:rPr>
+          <w:rFonts w:cstheme="minorHAnsi"/>
+          <w:sz w:val="24"/>
+          <w:szCs w:val="24"/>
+        </w:rPr>
+        <w:fldChar w:fldCharType="begin"/>
+      </w:r>
+      <w:r>
+        <w:rPr>
+          <w:rFonts w:cstheme="minorHAnsi"/>
+          <w:sz w:val="24"/>
+          <w:szCs w:val="24"/>
+        </w:rPr>
+        <w:instrText xml:space="preserve"> SEQ Hình \* ARABIC </w:instrText>
+      </w:r>
+      <w:r>
+        <w:rPr>
+          <w:rFonts w:cstheme="minorHAnsi"/>
+          <w:sz w:val="24"/>
+          <w:szCs w:val="24"/>
+        </w:rPr>
+        <w:fldChar w:fldCharType="separate"/>
+      </w:r>
+      <w:r>
+        <w:rPr>
+          <w:rFonts w:cstheme="minorHAnsi"/>
+          <w:noProof/>
+          <w:sz w:val="24"/>
+          <w:szCs w:val="24"/>
+        </w:rPr>
+        <w:t>4</w:t>
+      </w:r>
+      <w:r>
+        <w:rPr>
+          <w:rFonts w:cstheme="minorHAnsi"/>
+          <w:sz w:val="24"/>
+          <w:szCs w:val="24"/>
+        </w:rPr>
+        <w:fldChar w:fldCharType="end"/>
+      </w:r>
+      <w:r>
+        <w:rPr>
+          <w:rFonts w:cstheme="minorHAnsi"/>
+          <w:sz w:val="24"/>
+          <w:szCs w:val="24"/>
+        </w:rPr>
+        <w:t>: Biểu đồ quá trình tối ưu hóa hàm thích nghi cho từ khóa "green".</w:t>
+      </w:r>
+    </w:p>
+    <w:p>
+      <w:pPr>
+        <w:jc w:val="both"/>
+        <w:rPr>
+          <w:rFonts w:cstheme="minorHAnsi"/>
+          <w:b/>
+          <w:bCs/>
+        </w:rPr>
+      </w:pPr>
+      <w:r>
+        <w:rPr>
+          <w:rFonts w:cstheme="minorHAnsi"/>
+          <w:b/>
+          <w:bCs/>
+        </w:rPr>
+        <w:t>4.3. Trường hợp 3: Từ khóa "white"</w:t>
+      </w:r>
+    </w:p>
+    <w:p>
+      <w:pPr>
         <w:numPr>
           <w:ilvl w:val="0"/>
-          <w:numId w:val="1"/>
+          <w:numId w:val="8"/>
         </w:numPr>
-        <w:rPr>
-          <w:i/>
-          <w:iCs/>
-          <w:lang w:val="vi-VN"/>
-        </w:rPr>
-      </w:pPr>
-      <w:r>
-        <w:rPr>
-          <w:i/>
-          <w:iCs/>
-          <w:lang w:val="vi-VN"/>
-        </w:rPr>
-        <w:t>g</w:t>
-      </w:r>
-      <w:r>
-        <w:rPr>
-          <w:i/>
-          <w:iCs/>
-          <w:lang w:val="vi-VN"/>
-        </w:rPr>
-        <w:t>reen</w:t>
+        <w:jc w:val="both"/>
+        <w:rPr>
+          <w:rFonts w:cstheme="minorHAnsi"/>
+        </w:rPr>
+      </w:pPr>
+      <w:r>
+        <w:rPr>
+          <w:rFonts w:cstheme="minorHAnsi"/>
+          <w:b/>
+          <w:bCs/>
+        </w:rPr>
+        <w:t>Input:</w:t>
+      </w:r>
+      <w:r>
+        <w:rPr>
+          <w:rFonts w:cstheme="minorHAnsi"/>
+        </w:rPr>
+        <w:t xml:space="preserve"> 'w'</w:t>
+      </w:r>
+    </w:p>
+    <w:p>
+      <w:pPr>
+        <w:numPr>
+          <w:ilvl w:val="0"/>
+          <w:numId w:val="8"/>
+        </w:numPr>
+        <w:jc w:val="both"/>
+        <w:rPr>
+          <w:rFonts w:cstheme="minorHAnsi"/>
+        </w:rPr>
+      </w:pPr>
+      <w:r>
+        <w:rPr>
+          <w:rFonts w:cstheme="minorHAnsi"/>
+          <w:b/>
+          <w:bCs/>
+        </w:rPr>
+        <w:t>Target:</w:t>
+      </w:r>
+      <w:r>
+        <w:rPr>
+          <w:rFonts w:cstheme="minorHAnsi"/>
+        </w:rPr>
+        <w:t xml:space="preserve"> "white"</w:t>
+      </w:r>
+    </w:p>
+    <w:p>
+      <w:pPr>
+        <w:numPr>
+          <w:ilvl w:val="0"/>
+          <w:numId w:val="8"/>
+        </w:numPr>
+        <w:jc w:val="both"/>
+        <w:rPr>
+          <w:rFonts w:cstheme="minorHAnsi"/>
+        </w:rPr>
+      </w:pPr>
+      <w:r>
+        <w:rPr>
+          <w:rFonts w:cstheme="minorHAnsi"/>
+          <w:b/>
+          <w:bCs/>
+        </w:rPr>
+        <w:t>Số thế hệ hội tụ:</w:t>
+      </w:r>
+      <w:r>
+        <w:rPr>
+          <w:rFonts w:cstheme="minorHAnsi"/>
+        </w:rPr>
+        <w:t xml:space="preserve"> 78 thế hệ.</w:t>
+      </w:r>
+    </w:p>
+    <w:p>
+      <w:pPr>
+        <w:numPr>
+          <w:ilvl w:val="0"/>
+          <w:numId w:val="8"/>
+        </w:numPr>
+        <w:jc w:val="both"/>
+        <w:rPr>
+          <w:rFonts w:cstheme="minorHAnsi"/>
+        </w:rPr>
+      </w:pPr>
+      <w:r>
+        <w:rPr>
+          <w:rFonts w:cstheme="minorHAnsi"/>
+          <w:b/>
+          <w:bCs/>
+        </w:rPr>
+        <w:t>Phân tích:</w:t>
+      </w:r>
+      <w:r>
+        <w:rPr>
+          <w:rFonts w:cstheme="minorHAnsi"/>
+        </w:rPr>
+        <w:t xml:space="preserve"> Tương tự hai trường hợp trước, thuật toán duy trì sự ổn định tốt. Tại thế hệ 78, điều kiện dừng được thỏa mãn (Average change in penalty fitness value &lt; FunctionTolerance).</w:t>
       </w:r>
     </w:p>
     <w:p>
@@ -494,21 +1817,22 @@
         <w:spacing w:line="360" w:lineRule="auto"/>
         <w:jc w:val="center"/>
         <w:rPr>
-          <w:rFonts w:ascii="Times New Roman" w:hAnsi="Times New Roman" w:cs="Times New Roman"/>
-          <w:sz w:val="26"/>
-          <w:szCs w:val="26"/>
+          <w:rFonts w:cstheme="minorHAnsi"/>
           <w:lang w:val="vi-VN"/>
         </w:rPr>
       </w:pPr>
       <w:r>
         <w:rPr>
+          <w:rFonts w:cstheme="minorHAnsi"/>
+          <w:noProof/>
           <w:lang w:val="vi-VN"/>
         </w:rPr>
+        <w:lastRenderedPageBreak/>
         <w:drawing>
-          <wp:inline distT="0" distB="0" distL="0" distR="0" wp14:anchorId="26A31800" wp14:editId="59DC845A">
-            <wp:extent cx="5943600" cy="3025775"/>
-            <wp:effectExtent l="0" t="0" r="0" b="3175"/>
-            <wp:docPr id="1927560433" name="Picture 1"/>
+          <wp:inline distT="0" distB="0" distL="0" distR="0" wp14:anchorId="7856C723" wp14:editId="4FB5EC00">
+            <wp:extent cx="5909369" cy="3820886"/>
+            <wp:effectExtent l="0" t="0" r="0" b="8255"/>
+            <wp:docPr id="2110209221" name="Picture 1"/>
             <wp:cNvGraphicFramePr>
               <a:graphicFrameLocks xmlns:a="http://schemas.openxmlformats.org/drawingml/2006/main" noChangeAspect="1"/>
             </wp:cNvGraphicFramePr>
@@ -516,11 +1840,11 @@
               <a:graphicData uri="http://schemas.openxmlformats.org/drawingml/2006/picture">
                 <pic:pic xmlns:pic="http://schemas.openxmlformats.org/drawingml/2006/picture">
                   <pic:nvPicPr>
-                    <pic:cNvPr id="1927560433" name=""/>
+                    <pic:cNvPr id="2110209221" name=""/>
                     <pic:cNvPicPr/>
                   </pic:nvPicPr>
                   <pic:blipFill>
-                    <a:blip r:embed="rId9"/>
+                    <a:blip r:embed="rId12"/>
                     <a:stretch>
                       <a:fillRect/>
                     </a:stretch>
@@ -528,7 +1852,7 @@
                   <pic:spPr>
                     <a:xfrm>
                       <a:off x="0" y="0"/>
-                      <a:ext cx="5943600" cy="3025775"/>
+                      <a:ext cx="5952061" cy="3848490"/>
                     </a:xfrm>
                     <a:prstGeom prst="rect">
                       <a:avLst/>
@@ -543,29 +1867,24 @@
     </w:p>
     <w:p>
       <w:pPr>
+        <w:keepNext/>
         <w:spacing w:line="360" w:lineRule="auto"/>
         <w:jc w:val="center"/>
         <w:rPr>
-          <w:rFonts w:ascii="Times New Roman" w:hAnsi="Times New Roman" w:cs="Times New Roman"/>
-          <w:sz w:val="26"/>
-          <w:szCs w:val="26"/>
+          <w:rFonts w:cstheme="minorHAnsi"/>
+        </w:rPr>
+      </w:pPr>
+      <w:r>
+        <w:rPr>
+          <w:rFonts w:cstheme="minorHAnsi"/>
+          <w:noProof/>
           <w:lang w:val="vi-VN"/>
         </w:rPr>
-      </w:pPr>
-      <w:r>
-        <w:rPr>
-          <w:rFonts w:ascii="Times New Roman" w:hAnsi="Times New Roman" w:cs="Times New Roman"/>
-          <w:noProof/>
-          <w:sz w:val="26"/>
-          <w:szCs w:val="26"/>
-          <w:lang w:val="vi-VN"/>
-        </w:rPr>
-        <w:lastRenderedPageBreak/>
         <w:drawing>
-          <wp:inline distT="0" distB="0" distL="0" distR="0" wp14:anchorId="3D48FB0B" wp14:editId="66AECC36">
-            <wp:extent cx="4736200" cy="3815780"/>
-            <wp:effectExtent l="0" t="0" r="7620" b="0"/>
-            <wp:docPr id="1363799723" name="Picture 2"/>
+          <wp:inline distT="0" distB="0" distL="0" distR="0" wp14:anchorId="51EAF09B" wp14:editId="7B2BFD9A">
+            <wp:extent cx="4377727" cy="3526972"/>
+            <wp:effectExtent l="0" t="0" r="3810" b="0"/>
+            <wp:docPr id="2121079634" name="Picture 3"/>
             <wp:cNvGraphicFramePr>
               <a:graphicFrameLocks xmlns:a="http://schemas.openxmlformats.org/drawingml/2006/main" noChangeAspect="1"/>
             </wp:cNvGraphicFramePr>
@@ -573,11 +1892,11 @@
               <a:graphicData uri="http://schemas.openxmlformats.org/drawingml/2006/picture">
                 <pic:pic xmlns:pic="http://schemas.openxmlformats.org/drawingml/2006/picture">
                   <pic:nvPicPr>
-                    <pic:cNvPr id="1363799723" name="Picture 1363799723"/>
+                    <pic:cNvPr id="2121079634" name="Picture 2121079634"/>
                     <pic:cNvPicPr/>
                   </pic:nvPicPr>
                   <pic:blipFill>
-                    <a:blip r:embed="rId10">
+                    <a:blip r:embed="rId13">
                       <a:extLst>
                         <a:ext uri="{28A0092B-C50C-407E-A947-70E740481C1C}">
                           <a14:useLocalDpi xmlns:a14="http://schemas.microsoft.com/office/drawing/2010/main" val="0"/>
@@ -591,7 +1910,7 @@
                   <pic:spPr>
                     <a:xfrm>
                       <a:off x="0" y="0"/>
-                      <a:ext cx="4736200" cy="3815780"/>
+                      <a:ext cx="4383482" cy="3531608"/>
                     </a:xfrm>
                     <a:prstGeom prst="rect">
                       <a:avLst/>
@@ -606,203 +1925,253 @@
     </w:p>
     <w:p>
       <w:pPr>
-        <w:pStyle w:val="ListParagraph"/>
+        <w:pStyle w:val="Caption"/>
+        <w:jc w:val="center"/>
+        <w:rPr>
+          <w:rFonts w:cstheme="minorHAnsi"/>
+          <w:sz w:val="24"/>
+          <w:szCs w:val="24"/>
+          <w:lang w:val="vi-VN"/>
+        </w:rPr>
+      </w:pPr>
+      <w:r>
+        <w:rPr>
+          <w:rFonts w:cstheme="minorHAnsi"/>
+          <w:sz w:val="24"/>
+          <w:szCs w:val="24"/>
+        </w:rPr>
+        <w:t xml:space="preserve">Hình </w:t>
+      </w:r>
+      <w:r>
+        <w:rPr>
+          <w:rFonts w:cstheme="minorHAnsi"/>
+          <w:sz w:val="24"/>
+          <w:szCs w:val="24"/>
+        </w:rPr>
+        <w:fldChar w:fldCharType="begin"/>
+      </w:r>
+      <w:r>
+        <w:rPr>
+          <w:rFonts w:cstheme="minorHAnsi"/>
+          <w:sz w:val="24"/>
+          <w:szCs w:val="24"/>
+        </w:rPr>
+        <w:instrText xml:space="preserve"> SEQ Hình \* ARABIC </w:instrText>
+      </w:r>
+      <w:r>
+        <w:rPr>
+          <w:rFonts w:cstheme="minorHAnsi"/>
+          <w:sz w:val="24"/>
+          <w:szCs w:val="24"/>
+        </w:rPr>
+        <w:fldChar w:fldCharType="separate"/>
+      </w:r>
+      <w:r>
+        <w:rPr>
+          <w:rFonts w:cstheme="minorHAnsi"/>
+          <w:noProof/>
+          <w:sz w:val="24"/>
+          <w:szCs w:val="24"/>
+        </w:rPr>
+        <w:t>5</w:t>
+      </w:r>
+      <w:r>
+        <w:rPr>
+          <w:rFonts w:cstheme="minorHAnsi"/>
+          <w:sz w:val="24"/>
+          <w:szCs w:val="24"/>
+        </w:rPr>
+        <w:fldChar w:fldCharType="end"/>
+      </w:r>
+      <w:r>
+        <w:rPr>
+          <w:rFonts w:cstheme="minorHAnsi"/>
+          <w:sz w:val="24"/>
+          <w:szCs w:val="24"/>
+        </w:rPr>
+        <w:t>: Biểu đồ quá trình tối ưu hóa hàm thích nghi cho từ khóa "white".</w:t>
+      </w:r>
+    </w:p>
+    <w:p>
+      <w:pPr>
+        <w:jc w:val="both"/>
+        <w:rPr>
+          <w:rFonts w:cstheme="minorHAnsi"/>
+          <w:b/>
+          <w:bCs/>
+          <w:lang w:val="vi-VN"/>
+        </w:rPr>
+      </w:pPr>
+      <w:r>
+        <w:rPr>
+          <w:rFonts w:cstheme="minorHAnsi"/>
+          <w:b/>
+          <w:bCs/>
+        </w:rPr>
+        <w:lastRenderedPageBreak/>
+        <w:t>5</w:t>
+      </w:r>
+      <w:r>
+        <w:rPr>
+          <w:rFonts w:cstheme="minorHAnsi"/>
+          <w:b/>
+          <w:bCs/>
+        </w:rPr>
+        <w:t>. Kết luận</w:t>
+      </w:r>
+    </w:p>
+    <w:p>
+      <w:pPr>
+        <w:jc w:val="both"/>
+        <w:rPr>
+          <w:rFonts w:cstheme="minorHAnsi"/>
+        </w:rPr>
+      </w:pPr>
+      <w:r>
+        <w:rPr>
+          <w:rFonts w:cstheme="minorHAnsi"/>
+        </w:rPr>
+        <w:t>Dựa trên các biểu đồ và số liệu thu được từ file báo cáo gốc:</w:t>
+      </w:r>
+    </w:p>
+    <w:p>
+      <w:pPr>
         <w:numPr>
           <w:ilvl w:val="0"/>
-          <w:numId w:val="1"/>
+          <w:numId w:val="9"/>
+        </w:numPr>
+        <w:jc w:val="both"/>
+        <w:rPr>
+          <w:rFonts w:cstheme="minorHAnsi"/>
+        </w:rPr>
+      </w:pPr>
+      <w:r>
+        <w:rPr>
+          <w:rFonts w:cstheme="minorHAnsi"/>
+          <w:b/>
+          <w:bCs/>
+        </w:rPr>
+        <w:t>Tính chính xác:</w:t>
+      </w:r>
+      <w:r>
+        <w:rPr>
+          <w:rFonts w:cstheme="minorHAnsi"/>
+        </w:rPr>
+        <w:t xml:space="preserve"> GA Toolbox đã tìm ra chính xác tuyệt đối các chuỗi ký tự mục tiêu trong mọi trường hợp thử nghiệm (Fitness/Penalty Value về 0).</w:t>
+      </w:r>
+    </w:p>
+    <w:p>
+      <w:pPr>
+        <w:numPr>
+          <w:ilvl w:val="0"/>
+          <w:numId w:val="9"/>
+        </w:numPr>
+        <w:jc w:val="both"/>
+        <w:rPr>
+          <w:rFonts w:cstheme="minorHAnsi"/>
+        </w:rPr>
+      </w:pPr>
+      <w:r>
+        <w:rPr>
+          <w:rFonts w:cstheme="minorHAnsi"/>
+          <w:b/>
+          <w:bCs/>
+        </w:rPr>
+        <w:t>Hiệu năng:</w:t>
+      </w:r>
+      <w:r>
+        <w:rPr>
+          <w:rFonts w:cstheme="minorHAnsi"/>
+        </w:rPr>
+        <w:t xml:space="preserve"> Thuật toán hội tụ ổn định trong khoảng 70-100 thế hệ đối với các từ có độ dài 5 ký tự.</w:t>
+      </w:r>
+    </w:p>
+    <w:p>
+      <w:pPr>
+        <w:numPr>
+          <w:ilvl w:val="0"/>
+          <w:numId w:val="9"/>
         </w:numPr>
         <w:spacing w:line="360" w:lineRule="auto"/>
         <w:jc w:val="both"/>
         <w:rPr>
-          <w:rFonts w:ascii="Times New Roman" w:hAnsi="Times New Roman" w:cs="Times New Roman"/>
-          <w:i/>
-          <w:iCs/>
-          <w:sz w:val="26"/>
-          <w:szCs w:val="26"/>
+          <w:rFonts w:cstheme="minorHAnsi"/>
+        </w:rPr>
+      </w:pPr>
+      <w:r>
+        <w:rPr>
+          <w:rFonts w:cstheme="minorHAnsi"/>
+          <w:b/>
+          <w:bCs/>
+        </w:rPr>
+        <w:t>Khả năng ứng dụng:</w:t>
+      </w:r>
+      <w:r>
+        <w:rPr>
+          <w:rFonts w:cstheme="minorHAnsi"/>
+        </w:rPr>
+        <w:t xml:space="preserve"> Phương pháp này chứng minh tính khả thi trong việc giải quyết các bài toán sửa lỗi chính tả hoặc gợi ý từ vựng dựa trên tối ưu hóa tiến hóa.</w:t>
+      </w:r>
+    </w:p>
+    <w:p>
+      <w:pPr>
+        <w:jc w:val="both"/>
+        <w:rPr>
           <w:lang w:val="vi-VN"/>
         </w:rPr>
       </w:pPr>
       <w:r>
         <w:rPr>
-          <w:rFonts w:ascii="Times New Roman" w:hAnsi="Times New Roman" w:cs="Times New Roman"/>
-          <w:i/>
-          <w:iCs/>
-          <w:sz w:val="26"/>
-          <w:szCs w:val="26"/>
+          <w:b/>
+          <w:bCs/>
+        </w:rPr>
+        <w:t>6</w:t>
+      </w:r>
+      <w:r>
+        <w:rPr>
+          <w:b/>
+          <w:bCs/>
+        </w:rPr>
+        <w:t xml:space="preserve">. </w:t>
+      </w:r>
+      <w:r>
+        <w:rPr>
+          <w:b/>
+          <w:bCs/>
+        </w:rPr>
+        <w:t>Mã</w:t>
+      </w:r>
+      <w:r>
+        <w:rPr>
+          <w:b/>
+          <w:bCs/>
           <w:lang w:val="vi-VN"/>
         </w:rPr>
-        <w:t>white:</w:t>
-      </w:r>
-    </w:p>
-    <w:p>
-      <w:pPr>
-        <w:spacing w:line="360" w:lineRule="auto"/>
-        <w:jc w:val="center"/>
-        <w:rPr>
-          <w:rFonts w:ascii="Times New Roman" w:hAnsi="Times New Roman" w:cs="Times New Roman"/>
-          <w:sz w:val="26"/>
-          <w:szCs w:val="26"/>
-          <w:lang w:val="vi-VN"/>
-        </w:rPr>
-      </w:pPr>
-      <w:r>
-        <w:rPr>
-          <w:rFonts w:ascii="Times New Roman" w:hAnsi="Times New Roman" w:cs="Times New Roman"/>
-          <w:sz w:val="26"/>
-          <w:szCs w:val="26"/>
-          <w:lang w:val="vi-VN"/>
-        </w:rPr>
-        <w:lastRenderedPageBreak/>
-        <w:drawing>
-          <wp:inline distT="0" distB="0" distL="0" distR="0" wp14:anchorId="7856C723" wp14:editId="526D9726">
-            <wp:extent cx="5943600" cy="3843020"/>
-            <wp:effectExtent l="0" t="0" r="0" b="5080"/>
-            <wp:docPr id="2110209221" name="Picture 1"/>
-            <wp:cNvGraphicFramePr>
-              <a:graphicFrameLocks xmlns:a="http://schemas.openxmlformats.org/drawingml/2006/main" noChangeAspect="1"/>
-            </wp:cNvGraphicFramePr>
-            <a:graphic xmlns:a="http://schemas.openxmlformats.org/drawingml/2006/main">
-              <a:graphicData uri="http://schemas.openxmlformats.org/drawingml/2006/picture">
-                <pic:pic xmlns:pic="http://schemas.openxmlformats.org/drawingml/2006/picture">
-                  <pic:nvPicPr>
-                    <pic:cNvPr id="2110209221" name=""/>
-                    <pic:cNvPicPr/>
-                  </pic:nvPicPr>
-                  <pic:blipFill>
-                    <a:blip r:embed="rId11"/>
-                    <a:stretch>
-                      <a:fillRect/>
-                    </a:stretch>
-                  </pic:blipFill>
-                  <pic:spPr>
-                    <a:xfrm>
-                      <a:off x="0" y="0"/>
-                      <a:ext cx="5943600" cy="3843020"/>
-                    </a:xfrm>
-                    <a:prstGeom prst="rect">
-                      <a:avLst/>
-                    </a:prstGeom>
-                  </pic:spPr>
-                </pic:pic>
-              </a:graphicData>
-            </a:graphic>
-          </wp:inline>
-        </w:drawing>
-      </w:r>
-    </w:p>
-    <w:p>
-      <w:pPr>
-        <w:spacing w:line="360" w:lineRule="auto"/>
-        <w:jc w:val="center"/>
-        <w:rPr>
-          <w:rFonts w:ascii="Times New Roman" w:hAnsi="Times New Roman" w:cs="Times New Roman"/>
-          <w:sz w:val="26"/>
-          <w:szCs w:val="26"/>
-          <w:lang w:val="vi-VN"/>
-        </w:rPr>
-      </w:pPr>
-      <w:r>
-        <w:rPr>
-          <w:rFonts w:ascii="Times New Roman" w:hAnsi="Times New Roman" w:cs="Times New Roman"/>
-          <w:noProof/>
-          <w:sz w:val="26"/>
-          <w:szCs w:val="26"/>
-          <w:lang w:val="vi-VN"/>
-        </w:rPr>
-        <w:drawing>
-          <wp:inline distT="0" distB="0" distL="0" distR="0" wp14:anchorId="51EAF09B" wp14:editId="2C62BAE8">
-            <wp:extent cx="4736200" cy="3815780"/>
-            <wp:effectExtent l="0" t="0" r="7620" b="0"/>
-            <wp:docPr id="2121079634" name="Picture 3"/>
-            <wp:cNvGraphicFramePr>
-              <a:graphicFrameLocks xmlns:a="http://schemas.openxmlformats.org/drawingml/2006/main" noChangeAspect="1"/>
-            </wp:cNvGraphicFramePr>
-            <a:graphic xmlns:a="http://schemas.openxmlformats.org/drawingml/2006/main">
-              <a:graphicData uri="http://schemas.openxmlformats.org/drawingml/2006/picture">
-                <pic:pic xmlns:pic="http://schemas.openxmlformats.org/drawingml/2006/picture">
-                  <pic:nvPicPr>
-                    <pic:cNvPr id="2121079634" name="Picture 2121079634"/>
-                    <pic:cNvPicPr/>
-                  </pic:nvPicPr>
-                  <pic:blipFill>
-                    <a:blip r:embed="rId12">
-                      <a:extLst>
-                        <a:ext uri="{28A0092B-C50C-407E-A947-70E740481C1C}">
-                          <a14:useLocalDpi xmlns:a14="http://schemas.microsoft.com/office/drawing/2010/main" val="0"/>
-                        </a:ext>
-                      </a:extLst>
-                    </a:blip>
-                    <a:stretch>
-                      <a:fillRect/>
-                    </a:stretch>
-                  </pic:blipFill>
-                  <pic:spPr>
-                    <a:xfrm>
-                      <a:off x="0" y="0"/>
-                      <a:ext cx="4736200" cy="3815780"/>
-                    </a:xfrm>
-                    <a:prstGeom prst="rect">
-                      <a:avLst/>
-                    </a:prstGeom>
-                  </pic:spPr>
-                </pic:pic>
-              </a:graphicData>
-            </a:graphic>
-          </wp:inline>
-        </w:drawing>
-      </w:r>
-    </w:p>
-    <w:p>
-      <w:pPr>
-        <w:spacing w:line="360" w:lineRule="auto"/>
-        <w:jc w:val="both"/>
-        <w:rPr>
-          <w:rFonts w:ascii="Times New Roman" w:hAnsi="Times New Roman" w:cs="Times New Roman"/>
-          <w:sz w:val="26"/>
-          <w:szCs w:val="26"/>
-          <w:lang w:val="vi-VN"/>
-        </w:rPr>
-      </w:pPr>
-      <w:r>
-        <w:rPr>
-          <w:rFonts w:ascii="Times New Roman" w:hAnsi="Times New Roman" w:cs="Times New Roman"/>
-          <w:sz w:val="26"/>
-          <w:szCs w:val="26"/>
-          <w:lang w:val="vi-VN"/>
-        </w:rPr>
-        <w:lastRenderedPageBreak/>
-        <w:t>Kết luận:</w:t>
-      </w:r>
-    </w:p>
-    <w:p>
-      <w:pPr>
-        <w:rPr>
-          <w:rFonts w:ascii="Times New Roman" w:hAnsi="Times New Roman" w:cs="Times New Roman"/>
-          <w:sz w:val="26"/>
-          <w:szCs w:val="26"/>
-          <w:lang w:val="vi-VN"/>
-        </w:rPr>
-      </w:pPr>
-      <w:r>
-        <w:rPr>
-          <w:rFonts w:ascii="Times New Roman" w:hAnsi="Times New Roman" w:cs="Times New Roman"/>
-          <w:sz w:val="26"/>
-          <w:szCs w:val="26"/>
-          <w:lang w:val="vi-VN"/>
-        </w:rPr>
-        <w:br w:type="page"/>
-      </w:r>
-    </w:p>
-    <w:p>
-      <w:pPr>
-        <w:spacing w:line="360" w:lineRule="auto"/>
-        <w:jc w:val="both"/>
-        <w:rPr>
-          <w:rFonts w:ascii="Times New Roman" w:hAnsi="Times New Roman" w:cs="Times New Roman"/>
-          <w:sz w:val="26"/>
-          <w:szCs w:val="26"/>
-        </w:rPr>
-      </w:pPr>
+        <w:t xml:space="preserve"> nguồn: </w:t>
+      </w:r>
+      <w:hyperlink r:id="rId14" w:history="1">
+        <w:r>
+          <w:rPr>
+            <w:rStyle w:val="Hyperlink"/>
+            <w:lang w:val="vi-VN"/>
+          </w:rPr>
+          <w:t>https://github.com/longvotheengineer/GA-LST</w:t>
+        </w:r>
+        <w:r>
+          <w:rPr>
+            <w:rStyle w:val="Hyperlink"/>
+            <w:lang w:val="vi-VN"/>
+          </w:rPr>
+          <w:t>M</w:t>
+        </w:r>
+        <w:r>
+          <w:rPr>
+            <w:rStyle w:val="Hyperlink"/>
+            <w:lang w:val="vi-VN"/>
+          </w:rPr>
+          <w:t>-char-prediction.git</w:t>
+        </w:r>
+      </w:hyperlink>
     </w:p>
     <w:sectPr>
       <w:pgSz w:w="12240" w:h="15840"/>
@@ -817,6 +2186,1054 @@
 <file path=word/numbering.xml><?xml version="1.0" encoding="utf-8"?>
 <w:numbering xmlns:wpc="http://schemas.microsoft.com/office/word/2010/wordprocessingCanvas" xmlns:cx="http://schemas.microsoft.com/office/drawing/2014/chartex" xmlns:cx1="http://schemas.microsoft.com/office/drawing/2015/9/8/chartex" xmlns:cx2="http://schemas.microsoft.com/office/drawing/2015/10/21/chartex" xmlns:cx3="http://schemas.microsoft.com/office/drawing/2016/5/9/chartex" xmlns:cx4="http://schemas.microsoft.com/office/drawing/2016/5/10/chartex" xmlns:cx5="http://schemas.microsoft.com/office/drawing/2016/5/11/chartex" xmlns:cx6="http://schemas.microsoft.com/office/drawing/2016/5/12/chartex" xmlns:cx7="http://schemas.microsoft.com/office/drawing/2016/5/13/chartex" xmlns:cx8="http://schemas.microsoft.com/office/drawing/2016/5/14/chartex" xmlns:mc="http://schemas.openxmlformats.org/markup-compatibility/2006" xmlns:aink="http://schemas.microsoft.com/office/drawing/2016/ink" xmlns:am3d="http://schemas.microsoft.com/office/drawing/2017/model3d" xmlns:o="urn:schemas-microsoft-com:office:office" xmlns:oel="http://schemas.microsoft.com/office/2019/extlst" xmlns:r="http://schemas.openxmlformats.org/officeDocument/2006/relationships" xmlns:m="http://schemas.openxmlformats.org/officeDocument/2006/math" xmlns:v="urn:schemas-microsoft-com:vml" xmlns:wp14="http://schemas.microsoft.com/office/word/2010/wordprocessingDrawing" xmlns:wp="http://schemas.openxmlformats.org/drawingml/2006/wordprocessingDrawing" xmlns:w10="urn:schemas-microsoft-com:office:word" xmlns:w="http://schemas.openxmlformats.org/wordprocessingml/2006/main" xmlns:w14="http://schemas.microsoft.com/office/word/2010/wordml" xmlns:w15="http://schemas.microsoft.com/office/word/2012/wordml" xmlns:w16cex="http://schemas.microsoft.com/office/word/2018/wordml/cex" xmlns:w16cid="http://schemas.microsoft.com/office/word/2016/wordml/cid" xmlns:w16="http://schemas.microsoft.com/office/word/2018/wordml" xmlns:w16du="http://schemas.microsoft.com/office/word/2023/wordml/word16du" xmlns:w16sdtdh="http://schemas.microsoft.com/office/word/2020/wordml/sdtdatahash" xmlns:w16sdtfl="http://schemas.microsoft.com/office/word/2024/wordml/sdtformatlock" xmlns:w16se="http://schemas.microsoft.com/office/word/2015/wordml/symex" xmlns:wpg="http://schemas.microsoft.com/office/word/2010/wordprocessingGroup" xmlns:wpi="http://schemas.microsoft.com/office/word/2010/wordprocessingInk" xmlns:wne="http://schemas.microsoft.com/office/word/2006/wordml" xmlns:wps="http://schemas.microsoft.com/office/word/2010/wordprocessingShape" mc:Ignorable="w14 w15 w16se w16cid w16 w16cex w16sdtdh w16sdtfl w16du wp14">
   <w:abstractNum w:abstractNumId="0" w15:restartNumberingAfterBreak="0">
+    <w:nsid w:val="03C019F1"/>
+    <w:multiLevelType w:val="multilevel"/>
+    <w:tmpl w:val="C5E0BE6A"/>
+    <w:lvl w:ilvl="0">
+      <w:start w:val="1"/>
+      <w:numFmt w:val="decimal"/>
+      <w:lvlText w:val="%1."/>
+      <w:lvlJc w:val="left"/>
+      <w:pPr>
+        <w:tabs>
+          <w:tab w:val="num" w:pos="720"/>
+        </w:tabs>
+        <w:ind w:left="720" w:hanging="360"/>
+      </w:pPr>
+    </w:lvl>
+    <w:lvl w:ilvl="1" w:tentative="1">
+      <w:start w:val="1"/>
+      <w:numFmt w:val="decimal"/>
+      <w:lvlText w:val="%2."/>
+      <w:lvlJc w:val="left"/>
+      <w:pPr>
+        <w:tabs>
+          <w:tab w:val="num" w:pos="1440"/>
+        </w:tabs>
+        <w:ind w:left="1440" w:hanging="360"/>
+      </w:pPr>
+    </w:lvl>
+    <w:lvl w:ilvl="2" w:tentative="1">
+      <w:start w:val="1"/>
+      <w:numFmt w:val="decimal"/>
+      <w:lvlText w:val="%3."/>
+      <w:lvlJc w:val="left"/>
+      <w:pPr>
+        <w:tabs>
+          <w:tab w:val="num" w:pos="2160"/>
+        </w:tabs>
+        <w:ind w:left="2160" w:hanging="360"/>
+      </w:pPr>
+    </w:lvl>
+    <w:lvl w:ilvl="3" w:tentative="1">
+      <w:start w:val="1"/>
+      <w:numFmt w:val="decimal"/>
+      <w:lvlText w:val="%4."/>
+      <w:lvlJc w:val="left"/>
+      <w:pPr>
+        <w:tabs>
+          <w:tab w:val="num" w:pos="2880"/>
+        </w:tabs>
+        <w:ind w:left="2880" w:hanging="360"/>
+      </w:pPr>
+    </w:lvl>
+    <w:lvl w:ilvl="4" w:tentative="1">
+      <w:start w:val="1"/>
+      <w:numFmt w:val="decimal"/>
+      <w:lvlText w:val="%5."/>
+      <w:lvlJc w:val="left"/>
+      <w:pPr>
+        <w:tabs>
+          <w:tab w:val="num" w:pos="3600"/>
+        </w:tabs>
+        <w:ind w:left="3600" w:hanging="360"/>
+      </w:pPr>
+    </w:lvl>
+    <w:lvl w:ilvl="5" w:tentative="1">
+      <w:start w:val="1"/>
+      <w:numFmt w:val="decimal"/>
+      <w:lvlText w:val="%6."/>
+      <w:lvlJc w:val="left"/>
+      <w:pPr>
+        <w:tabs>
+          <w:tab w:val="num" w:pos="4320"/>
+        </w:tabs>
+        <w:ind w:left="4320" w:hanging="360"/>
+      </w:pPr>
+    </w:lvl>
+    <w:lvl w:ilvl="6" w:tentative="1">
+      <w:start w:val="1"/>
+      <w:numFmt w:val="decimal"/>
+      <w:lvlText w:val="%7."/>
+      <w:lvlJc w:val="left"/>
+      <w:pPr>
+        <w:tabs>
+          <w:tab w:val="num" w:pos="5040"/>
+        </w:tabs>
+        <w:ind w:left="5040" w:hanging="360"/>
+      </w:pPr>
+    </w:lvl>
+    <w:lvl w:ilvl="7" w:tentative="1">
+      <w:start w:val="1"/>
+      <w:numFmt w:val="decimal"/>
+      <w:lvlText w:val="%8."/>
+      <w:lvlJc w:val="left"/>
+      <w:pPr>
+        <w:tabs>
+          <w:tab w:val="num" w:pos="5760"/>
+        </w:tabs>
+        <w:ind w:left="5760" w:hanging="360"/>
+      </w:pPr>
+    </w:lvl>
+    <w:lvl w:ilvl="8" w:tentative="1">
+      <w:start w:val="1"/>
+      <w:numFmt w:val="decimal"/>
+      <w:lvlText w:val="%9."/>
+      <w:lvlJc w:val="left"/>
+      <w:pPr>
+        <w:tabs>
+          <w:tab w:val="num" w:pos="6480"/>
+        </w:tabs>
+        <w:ind w:left="6480" w:hanging="360"/>
+      </w:pPr>
+    </w:lvl>
+  </w:abstractNum>
+  <w:abstractNum w:abstractNumId="1" w15:restartNumberingAfterBreak="0">
+    <w:nsid w:val="0EE062F5"/>
+    <w:multiLevelType w:val="multilevel"/>
+    <w:tmpl w:val="5084562E"/>
+    <w:lvl w:ilvl="0">
+      <w:start w:val="1"/>
+      <w:numFmt w:val="bullet"/>
+      <w:lvlText w:val=""/>
+      <w:lvlJc w:val="left"/>
+      <w:pPr>
+        <w:tabs>
+          <w:tab w:val="num" w:pos="720"/>
+        </w:tabs>
+        <w:ind w:left="720" w:hanging="360"/>
+      </w:pPr>
+      <w:rPr>
+        <w:rFonts w:ascii="Symbol" w:hAnsi="Symbol" w:hint="default"/>
+        <w:sz w:val="20"/>
+      </w:rPr>
+    </w:lvl>
+    <w:lvl w:ilvl="1" w:tentative="1">
+      <w:start w:val="1"/>
+      <w:numFmt w:val="bullet"/>
+      <w:lvlText w:val="o"/>
+      <w:lvlJc w:val="left"/>
+      <w:pPr>
+        <w:tabs>
+          <w:tab w:val="num" w:pos="1440"/>
+        </w:tabs>
+        <w:ind w:left="1440" w:hanging="360"/>
+      </w:pPr>
+      <w:rPr>
+        <w:rFonts w:ascii="Courier New" w:hAnsi="Courier New" w:hint="default"/>
+        <w:sz w:val="20"/>
+      </w:rPr>
+    </w:lvl>
+    <w:lvl w:ilvl="2" w:tentative="1">
+      <w:start w:val="1"/>
+      <w:numFmt w:val="bullet"/>
+      <w:lvlText w:val=""/>
+      <w:lvlJc w:val="left"/>
+      <w:pPr>
+        <w:tabs>
+          <w:tab w:val="num" w:pos="2160"/>
+        </w:tabs>
+        <w:ind w:left="2160" w:hanging="360"/>
+      </w:pPr>
+      <w:rPr>
+        <w:rFonts w:ascii="Wingdings" w:hAnsi="Wingdings" w:hint="default"/>
+        <w:sz w:val="20"/>
+      </w:rPr>
+    </w:lvl>
+    <w:lvl w:ilvl="3" w:tentative="1">
+      <w:start w:val="1"/>
+      <w:numFmt w:val="bullet"/>
+      <w:lvlText w:val=""/>
+      <w:lvlJc w:val="left"/>
+      <w:pPr>
+        <w:tabs>
+          <w:tab w:val="num" w:pos="2880"/>
+        </w:tabs>
+        <w:ind w:left="2880" w:hanging="360"/>
+      </w:pPr>
+      <w:rPr>
+        <w:rFonts w:ascii="Wingdings" w:hAnsi="Wingdings" w:hint="default"/>
+        <w:sz w:val="20"/>
+      </w:rPr>
+    </w:lvl>
+    <w:lvl w:ilvl="4" w:tentative="1">
+      <w:start w:val="1"/>
+      <w:numFmt w:val="bullet"/>
+      <w:lvlText w:val=""/>
+      <w:lvlJc w:val="left"/>
+      <w:pPr>
+        <w:tabs>
+          <w:tab w:val="num" w:pos="3600"/>
+        </w:tabs>
+        <w:ind w:left="3600" w:hanging="360"/>
+      </w:pPr>
+      <w:rPr>
+        <w:rFonts w:ascii="Wingdings" w:hAnsi="Wingdings" w:hint="default"/>
+        <w:sz w:val="20"/>
+      </w:rPr>
+    </w:lvl>
+    <w:lvl w:ilvl="5" w:tentative="1">
+      <w:start w:val="1"/>
+      <w:numFmt w:val="bullet"/>
+      <w:lvlText w:val=""/>
+      <w:lvlJc w:val="left"/>
+      <w:pPr>
+        <w:tabs>
+          <w:tab w:val="num" w:pos="4320"/>
+        </w:tabs>
+        <w:ind w:left="4320" w:hanging="360"/>
+      </w:pPr>
+      <w:rPr>
+        <w:rFonts w:ascii="Wingdings" w:hAnsi="Wingdings" w:hint="default"/>
+        <w:sz w:val="20"/>
+      </w:rPr>
+    </w:lvl>
+    <w:lvl w:ilvl="6" w:tentative="1">
+      <w:start w:val="1"/>
+      <w:numFmt w:val="bullet"/>
+      <w:lvlText w:val=""/>
+      <w:lvlJc w:val="left"/>
+      <w:pPr>
+        <w:tabs>
+          <w:tab w:val="num" w:pos="5040"/>
+        </w:tabs>
+        <w:ind w:left="5040" w:hanging="360"/>
+      </w:pPr>
+      <w:rPr>
+        <w:rFonts w:ascii="Wingdings" w:hAnsi="Wingdings" w:hint="default"/>
+        <w:sz w:val="20"/>
+      </w:rPr>
+    </w:lvl>
+    <w:lvl w:ilvl="7" w:tentative="1">
+      <w:start w:val="1"/>
+      <w:numFmt w:val="bullet"/>
+      <w:lvlText w:val=""/>
+      <w:lvlJc w:val="left"/>
+      <w:pPr>
+        <w:tabs>
+          <w:tab w:val="num" w:pos="5760"/>
+        </w:tabs>
+        <w:ind w:left="5760" w:hanging="360"/>
+      </w:pPr>
+      <w:rPr>
+        <w:rFonts w:ascii="Wingdings" w:hAnsi="Wingdings" w:hint="default"/>
+        <w:sz w:val="20"/>
+      </w:rPr>
+    </w:lvl>
+    <w:lvl w:ilvl="8" w:tentative="1">
+      <w:start w:val="1"/>
+      <w:numFmt w:val="bullet"/>
+      <w:lvlText w:val=""/>
+      <w:lvlJc w:val="left"/>
+      <w:pPr>
+        <w:tabs>
+          <w:tab w:val="num" w:pos="6480"/>
+        </w:tabs>
+        <w:ind w:left="6480" w:hanging="360"/>
+      </w:pPr>
+      <w:rPr>
+        <w:rFonts w:ascii="Wingdings" w:hAnsi="Wingdings" w:hint="default"/>
+        <w:sz w:val="20"/>
+      </w:rPr>
+    </w:lvl>
+  </w:abstractNum>
+  <w:abstractNum w:abstractNumId="2" w15:restartNumberingAfterBreak="0">
+    <w:nsid w:val="1C314211"/>
+    <w:multiLevelType w:val="multilevel"/>
+    <w:tmpl w:val="8458BC7A"/>
+    <w:lvl w:ilvl="0">
+      <w:start w:val="1"/>
+      <w:numFmt w:val="decimal"/>
+      <w:lvlText w:val="%1."/>
+      <w:lvlJc w:val="left"/>
+      <w:pPr>
+        <w:tabs>
+          <w:tab w:val="num" w:pos="720"/>
+        </w:tabs>
+        <w:ind w:left="720" w:hanging="360"/>
+      </w:pPr>
+    </w:lvl>
+    <w:lvl w:ilvl="1" w:tentative="1">
+      <w:start w:val="1"/>
+      <w:numFmt w:val="decimal"/>
+      <w:lvlText w:val="%2."/>
+      <w:lvlJc w:val="left"/>
+      <w:pPr>
+        <w:tabs>
+          <w:tab w:val="num" w:pos="1440"/>
+        </w:tabs>
+        <w:ind w:left="1440" w:hanging="360"/>
+      </w:pPr>
+    </w:lvl>
+    <w:lvl w:ilvl="2" w:tentative="1">
+      <w:start w:val="1"/>
+      <w:numFmt w:val="decimal"/>
+      <w:lvlText w:val="%3."/>
+      <w:lvlJc w:val="left"/>
+      <w:pPr>
+        <w:tabs>
+          <w:tab w:val="num" w:pos="2160"/>
+        </w:tabs>
+        <w:ind w:left="2160" w:hanging="360"/>
+      </w:pPr>
+    </w:lvl>
+    <w:lvl w:ilvl="3" w:tentative="1">
+      <w:start w:val="1"/>
+      <w:numFmt w:val="decimal"/>
+      <w:lvlText w:val="%4."/>
+      <w:lvlJc w:val="left"/>
+      <w:pPr>
+        <w:tabs>
+          <w:tab w:val="num" w:pos="2880"/>
+        </w:tabs>
+        <w:ind w:left="2880" w:hanging="360"/>
+      </w:pPr>
+    </w:lvl>
+    <w:lvl w:ilvl="4" w:tentative="1">
+      <w:start w:val="1"/>
+      <w:numFmt w:val="decimal"/>
+      <w:lvlText w:val="%5."/>
+      <w:lvlJc w:val="left"/>
+      <w:pPr>
+        <w:tabs>
+          <w:tab w:val="num" w:pos="3600"/>
+        </w:tabs>
+        <w:ind w:left="3600" w:hanging="360"/>
+      </w:pPr>
+    </w:lvl>
+    <w:lvl w:ilvl="5" w:tentative="1">
+      <w:start w:val="1"/>
+      <w:numFmt w:val="decimal"/>
+      <w:lvlText w:val="%6."/>
+      <w:lvlJc w:val="left"/>
+      <w:pPr>
+        <w:tabs>
+          <w:tab w:val="num" w:pos="4320"/>
+        </w:tabs>
+        <w:ind w:left="4320" w:hanging="360"/>
+      </w:pPr>
+    </w:lvl>
+    <w:lvl w:ilvl="6" w:tentative="1">
+      <w:start w:val="1"/>
+      <w:numFmt w:val="decimal"/>
+      <w:lvlText w:val="%7."/>
+      <w:lvlJc w:val="left"/>
+      <w:pPr>
+        <w:tabs>
+          <w:tab w:val="num" w:pos="5040"/>
+        </w:tabs>
+        <w:ind w:left="5040" w:hanging="360"/>
+      </w:pPr>
+    </w:lvl>
+    <w:lvl w:ilvl="7" w:tentative="1">
+      <w:start w:val="1"/>
+      <w:numFmt w:val="decimal"/>
+      <w:lvlText w:val="%8."/>
+      <w:lvlJc w:val="left"/>
+      <w:pPr>
+        <w:tabs>
+          <w:tab w:val="num" w:pos="5760"/>
+        </w:tabs>
+        <w:ind w:left="5760" w:hanging="360"/>
+      </w:pPr>
+    </w:lvl>
+    <w:lvl w:ilvl="8" w:tentative="1">
+      <w:start w:val="1"/>
+      <w:numFmt w:val="decimal"/>
+      <w:lvlText w:val="%9."/>
+      <w:lvlJc w:val="left"/>
+      <w:pPr>
+        <w:tabs>
+          <w:tab w:val="num" w:pos="6480"/>
+        </w:tabs>
+        <w:ind w:left="6480" w:hanging="360"/>
+      </w:pPr>
+    </w:lvl>
+  </w:abstractNum>
+  <w:abstractNum w:abstractNumId="3" w15:restartNumberingAfterBreak="0">
+    <w:nsid w:val="297358D0"/>
+    <w:multiLevelType w:val="multilevel"/>
+    <w:tmpl w:val="E8907724"/>
+    <w:lvl w:ilvl="0">
+      <w:start w:val="1"/>
+      <w:numFmt w:val="decimal"/>
+      <w:lvlText w:val="%1."/>
+      <w:lvlJc w:val="left"/>
+      <w:pPr>
+        <w:tabs>
+          <w:tab w:val="num" w:pos="720"/>
+        </w:tabs>
+        <w:ind w:left="720" w:hanging="360"/>
+      </w:pPr>
+    </w:lvl>
+    <w:lvl w:ilvl="1" w:tentative="1">
+      <w:start w:val="1"/>
+      <w:numFmt w:val="decimal"/>
+      <w:lvlText w:val="%2."/>
+      <w:lvlJc w:val="left"/>
+      <w:pPr>
+        <w:tabs>
+          <w:tab w:val="num" w:pos="1440"/>
+        </w:tabs>
+        <w:ind w:left="1440" w:hanging="360"/>
+      </w:pPr>
+    </w:lvl>
+    <w:lvl w:ilvl="2" w:tentative="1">
+      <w:start w:val="1"/>
+      <w:numFmt w:val="decimal"/>
+      <w:lvlText w:val="%3."/>
+      <w:lvlJc w:val="left"/>
+      <w:pPr>
+        <w:tabs>
+          <w:tab w:val="num" w:pos="2160"/>
+        </w:tabs>
+        <w:ind w:left="2160" w:hanging="360"/>
+      </w:pPr>
+    </w:lvl>
+    <w:lvl w:ilvl="3" w:tentative="1">
+      <w:start w:val="1"/>
+      <w:numFmt w:val="decimal"/>
+      <w:lvlText w:val="%4."/>
+      <w:lvlJc w:val="left"/>
+      <w:pPr>
+        <w:tabs>
+          <w:tab w:val="num" w:pos="2880"/>
+        </w:tabs>
+        <w:ind w:left="2880" w:hanging="360"/>
+      </w:pPr>
+    </w:lvl>
+    <w:lvl w:ilvl="4" w:tentative="1">
+      <w:start w:val="1"/>
+      <w:numFmt w:val="decimal"/>
+      <w:lvlText w:val="%5."/>
+      <w:lvlJc w:val="left"/>
+      <w:pPr>
+        <w:tabs>
+          <w:tab w:val="num" w:pos="3600"/>
+        </w:tabs>
+        <w:ind w:left="3600" w:hanging="360"/>
+      </w:pPr>
+    </w:lvl>
+    <w:lvl w:ilvl="5" w:tentative="1">
+      <w:start w:val="1"/>
+      <w:numFmt w:val="decimal"/>
+      <w:lvlText w:val="%6."/>
+      <w:lvlJc w:val="left"/>
+      <w:pPr>
+        <w:tabs>
+          <w:tab w:val="num" w:pos="4320"/>
+        </w:tabs>
+        <w:ind w:left="4320" w:hanging="360"/>
+      </w:pPr>
+    </w:lvl>
+    <w:lvl w:ilvl="6" w:tentative="1">
+      <w:start w:val="1"/>
+      <w:numFmt w:val="decimal"/>
+      <w:lvlText w:val="%7."/>
+      <w:lvlJc w:val="left"/>
+      <w:pPr>
+        <w:tabs>
+          <w:tab w:val="num" w:pos="5040"/>
+        </w:tabs>
+        <w:ind w:left="5040" w:hanging="360"/>
+      </w:pPr>
+    </w:lvl>
+    <w:lvl w:ilvl="7" w:tentative="1">
+      <w:start w:val="1"/>
+      <w:numFmt w:val="decimal"/>
+      <w:lvlText w:val="%8."/>
+      <w:lvlJc w:val="left"/>
+      <w:pPr>
+        <w:tabs>
+          <w:tab w:val="num" w:pos="5760"/>
+        </w:tabs>
+        <w:ind w:left="5760" w:hanging="360"/>
+      </w:pPr>
+    </w:lvl>
+    <w:lvl w:ilvl="8" w:tentative="1">
+      <w:start w:val="1"/>
+      <w:numFmt w:val="decimal"/>
+      <w:lvlText w:val="%9."/>
+      <w:lvlJc w:val="left"/>
+      <w:pPr>
+        <w:tabs>
+          <w:tab w:val="num" w:pos="6480"/>
+        </w:tabs>
+        <w:ind w:left="6480" w:hanging="360"/>
+      </w:pPr>
+    </w:lvl>
+  </w:abstractNum>
+  <w:abstractNum w:abstractNumId="4" w15:restartNumberingAfterBreak="0">
+    <w:nsid w:val="3EDA6C44"/>
+    <w:multiLevelType w:val="multilevel"/>
+    <w:tmpl w:val="95C2DB6E"/>
+    <w:lvl w:ilvl="0">
+      <w:start w:val="1"/>
+      <w:numFmt w:val="bullet"/>
+      <w:lvlText w:val=""/>
+      <w:lvlJc w:val="left"/>
+      <w:pPr>
+        <w:tabs>
+          <w:tab w:val="num" w:pos="720"/>
+        </w:tabs>
+        <w:ind w:left="720" w:hanging="360"/>
+      </w:pPr>
+      <w:rPr>
+        <w:rFonts w:ascii="Symbol" w:hAnsi="Symbol" w:hint="default"/>
+        <w:sz w:val="20"/>
+      </w:rPr>
+    </w:lvl>
+    <w:lvl w:ilvl="1" w:tentative="1">
+      <w:start w:val="1"/>
+      <w:numFmt w:val="bullet"/>
+      <w:lvlText w:val="o"/>
+      <w:lvlJc w:val="left"/>
+      <w:pPr>
+        <w:tabs>
+          <w:tab w:val="num" w:pos="1440"/>
+        </w:tabs>
+        <w:ind w:left="1440" w:hanging="360"/>
+      </w:pPr>
+      <w:rPr>
+        <w:rFonts w:ascii="Courier New" w:hAnsi="Courier New" w:hint="default"/>
+        <w:sz w:val="20"/>
+      </w:rPr>
+    </w:lvl>
+    <w:lvl w:ilvl="2" w:tentative="1">
+      <w:start w:val="1"/>
+      <w:numFmt w:val="bullet"/>
+      <w:lvlText w:val=""/>
+      <w:lvlJc w:val="left"/>
+      <w:pPr>
+        <w:tabs>
+          <w:tab w:val="num" w:pos="2160"/>
+        </w:tabs>
+        <w:ind w:left="2160" w:hanging="360"/>
+      </w:pPr>
+      <w:rPr>
+        <w:rFonts w:ascii="Wingdings" w:hAnsi="Wingdings" w:hint="default"/>
+        <w:sz w:val="20"/>
+      </w:rPr>
+    </w:lvl>
+    <w:lvl w:ilvl="3" w:tentative="1">
+      <w:start w:val="1"/>
+      <w:numFmt w:val="bullet"/>
+      <w:lvlText w:val=""/>
+      <w:lvlJc w:val="left"/>
+      <w:pPr>
+        <w:tabs>
+          <w:tab w:val="num" w:pos="2880"/>
+        </w:tabs>
+        <w:ind w:left="2880" w:hanging="360"/>
+      </w:pPr>
+      <w:rPr>
+        <w:rFonts w:ascii="Wingdings" w:hAnsi="Wingdings" w:hint="default"/>
+        <w:sz w:val="20"/>
+      </w:rPr>
+    </w:lvl>
+    <w:lvl w:ilvl="4" w:tentative="1">
+      <w:start w:val="1"/>
+      <w:numFmt w:val="bullet"/>
+      <w:lvlText w:val=""/>
+      <w:lvlJc w:val="left"/>
+      <w:pPr>
+        <w:tabs>
+          <w:tab w:val="num" w:pos="3600"/>
+        </w:tabs>
+        <w:ind w:left="3600" w:hanging="360"/>
+      </w:pPr>
+      <w:rPr>
+        <w:rFonts w:ascii="Wingdings" w:hAnsi="Wingdings" w:hint="default"/>
+        <w:sz w:val="20"/>
+      </w:rPr>
+    </w:lvl>
+    <w:lvl w:ilvl="5" w:tentative="1">
+      <w:start w:val="1"/>
+      <w:numFmt w:val="bullet"/>
+      <w:lvlText w:val=""/>
+      <w:lvlJc w:val="left"/>
+      <w:pPr>
+        <w:tabs>
+          <w:tab w:val="num" w:pos="4320"/>
+        </w:tabs>
+        <w:ind w:left="4320" w:hanging="360"/>
+      </w:pPr>
+      <w:rPr>
+        <w:rFonts w:ascii="Wingdings" w:hAnsi="Wingdings" w:hint="default"/>
+        <w:sz w:val="20"/>
+      </w:rPr>
+    </w:lvl>
+    <w:lvl w:ilvl="6" w:tentative="1">
+      <w:start w:val="1"/>
+      <w:numFmt w:val="bullet"/>
+      <w:lvlText w:val=""/>
+      <w:lvlJc w:val="left"/>
+      <w:pPr>
+        <w:tabs>
+          <w:tab w:val="num" w:pos="5040"/>
+        </w:tabs>
+        <w:ind w:left="5040" w:hanging="360"/>
+      </w:pPr>
+      <w:rPr>
+        <w:rFonts w:ascii="Wingdings" w:hAnsi="Wingdings" w:hint="default"/>
+        <w:sz w:val="20"/>
+      </w:rPr>
+    </w:lvl>
+    <w:lvl w:ilvl="7" w:tentative="1">
+      <w:start w:val="1"/>
+      <w:numFmt w:val="bullet"/>
+      <w:lvlText w:val=""/>
+      <w:lvlJc w:val="left"/>
+      <w:pPr>
+        <w:tabs>
+          <w:tab w:val="num" w:pos="5760"/>
+        </w:tabs>
+        <w:ind w:left="5760" w:hanging="360"/>
+      </w:pPr>
+      <w:rPr>
+        <w:rFonts w:ascii="Wingdings" w:hAnsi="Wingdings" w:hint="default"/>
+        <w:sz w:val="20"/>
+      </w:rPr>
+    </w:lvl>
+    <w:lvl w:ilvl="8" w:tentative="1">
+      <w:start w:val="1"/>
+      <w:numFmt w:val="bullet"/>
+      <w:lvlText w:val=""/>
+      <w:lvlJc w:val="left"/>
+      <w:pPr>
+        <w:tabs>
+          <w:tab w:val="num" w:pos="6480"/>
+        </w:tabs>
+        <w:ind w:left="6480" w:hanging="360"/>
+      </w:pPr>
+      <w:rPr>
+        <w:rFonts w:ascii="Wingdings" w:hAnsi="Wingdings" w:hint="default"/>
+        <w:sz w:val="20"/>
+      </w:rPr>
+    </w:lvl>
+  </w:abstractNum>
+  <w:abstractNum w:abstractNumId="5" w15:restartNumberingAfterBreak="0">
+    <w:nsid w:val="41C03599"/>
+    <w:multiLevelType w:val="multilevel"/>
+    <w:tmpl w:val="E1A636C2"/>
+    <w:lvl w:ilvl="0">
+      <w:start w:val="1"/>
+      <w:numFmt w:val="bullet"/>
+      <w:lvlText w:val=""/>
+      <w:lvlJc w:val="left"/>
+      <w:pPr>
+        <w:tabs>
+          <w:tab w:val="num" w:pos="720"/>
+        </w:tabs>
+        <w:ind w:left="720" w:hanging="360"/>
+      </w:pPr>
+      <w:rPr>
+        <w:rFonts w:ascii="Symbol" w:hAnsi="Symbol" w:hint="default"/>
+        <w:sz w:val="20"/>
+      </w:rPr>
+    </w:lvl>
+    <w:lvl w:ilvl="1" w:tentative="1">
+      <w:start w:val="1"/>
+      <w:numFmt w:val="bullet"/>
+      <w:lvlText w:val="o"/>
+      <w:lvlJc w:val="left"/>
+      <w:pPr>
+        <w:tabs>
+          <w:tab w:val="num" w:pos="1440"/>
+        </w:tabs>
+        <w:ind w:left="1440" w:hanging="360"/>
+      </w:pPr>
+      <w:rPr>
+        <w:rFonts w:ascii="Courier New" w:hAnsi="Courier New" w:hint="default"/>
+        <w:sz w:val="20"/>
+      </w:rPr>
+    </w:lvl>
+    <w:lvl w:ilvl="2" w:tentative="1">
+      <w:start w:val="1"/>
+      <w:numFmt w:val="bullet"/>
+      <w:lvlText w:val=""/>
+      <w:lvlJc w:val="left"/>
+      <w:pPr>
+        <w:tabs>
+          <w:tab w:val="num" w:pos="2160"/>
+        </w:tabs>
+        <w:ind w:left="2160" w:hanging="360"/>
+      </w:pPr>
+      <w:rPr>
+        <w:rFonts w:ascii="Wingdings" w:hAnsi="Wingdings" w:hint="default"/>
+        <w:sz w:val="20"/>
+      </w:rPr>
+    </w:lvl>
+    <w:lvl w:ilvl="3" w:tentative="1">
+      <w:start w:val="1"/>
+      <w:numFmt w:val="bullet"/>
+      <w:lvlText w:val=""/>
+      <w:lvlJc w:val="left"/>
+      <w:pPr>
+        <w:tabs>
+          <w:tab w:val="num" w:pos="2880"/>
+        </w:tabs>
+        <w:ind w:left="2880" w:hanging="360"/>
+      </w:pPr>
+      <w:rPr>
+        <w:rFonts w:ascii="Wingdings" w:hAnsi="Wingdings" w:hint="default"/>
+        <w:sz w:val="20"/>
+      </w:rPr>
+    </w:lvl>
+    <w:lvl w:ilvl="4" w:tentative="1">
+      <w:start w:val="1"/>
+      <w:numFmt w:val="bullet"/>
+      <w:lvlText w:val=""/>
+      <w:lvlJc w:val="left"/>
+      <w:pPr>
+        <w:tabs>
+          <w:tab w:val="num" w:pos="3600"/>
+        </w:tabs>
+        <w:ind w:left="3600" w:hanging="360"/>
+      </w:pPr>
+      <w:rPr>
+        <w:rFonts w:ascii="Wingdings" w:hAnsi="Wingdings" w:hint="default"/>
+        <w:sz w:val="20"/>
+      </w:rPr>
+    </w:lvl>
+    <w:lvl w:ilvl="5" w:tentative="1">
+      <w:start w:val="1"/>
+      <w:numFmt w:val="bullet"/>
+      <w:lvlText w:val=""/>
+      <w:lvlJc w:val="left"/>
+      <w:pPr>
+        <w:tabs>
+          <w:tab w:val="num" w:pos="4320"/>
+        </w:tabs>
+        <w:ind w:left="4320" w:hanging="360"/>
+      </w:pPr>
+      <w:rPr>
+        <w:rFonts w:ascii="Wingdings" w:hAnsi="Wingdings" w:hint="default"/>
+        <w:sz w:val="20"/>
+      </w:rPr>
+    </w:lvl>
+    <w:lvl w:ilvl="6" w:tentative="1">
+      <w:start w:val="1"/>
+      <w:numFmt w:val="bullet"/>
+      <w:lvlText w:val=""/>
+      <w:lvlJc w:val="left"/>
+      <w:pPr>
+        <w:tabs>
+          <w:tab w:val="num" w:pos="5040"/>
+        </w:tabs>
+        <w:ind w:left="5040" w:hanging="360"/>
+      </w:pPr>
+      <w:rPr>
+        <w:rFonts w:ascii="Wingdings" w:hAnsi="Wingdings" w:hint="default"/>
+        <w:sz w:val="20"/>
+      </w:rPr>
+    </w:lvl>
+    <w:lvl w:ilvl="7" w:tentative="1">
+      <w:start w:val="1"/>
+      <w:numFmt w:val="bullet"/>
+      <w:lvlText w:val=""/>
+      <w:lvlJc w:val="left"/>
+      <w:pPr>
+        <w:tabs>
+          <w:tab w:val="num" w:pos="5760"/>
+        </w:tabs>
+        <w:ind w:left="5760" w:hanging="360"/>
+      </w:pPr>
+      <w:rPr>
+        <w:rFonts w:ascii="Wingdings" w:hAnsi="Wingdings" w:hint="default"/>
+        <w:sz w:val="20"/>
+      </w:rPr>
+    </w:lvl>
+    <w:lvl w:ilvl="8" w:tentative="1">
+      <w:start w:val="1"/>
+      <w:numFmt w:val="bullet"/>
+      <w:lvlText w:val=""/>
+      <w:lvlJc w:val="left"/>
+      <w:pPr>
+        <w:tabs>
+          <w:tab w:val="num" w:pos="6480"/>
+        </w:tabs>
+        <w:ind w:left="6480" w:hanging="360"/>
+      </w:pPr>
+      <w:rPr>
+        <w:rFonts w:ascii="Wingdings" w:hAnsi="Wingdings" w:hint="default"/>
+        <w:sz w:val="20"/>
+      </w:rPr>
+    </w:lvl>
+  </w:abstractNum>
+  <w:abstractNum w:abstractNumId="6" w15:restartNumberingAfterBreak="0">
+    <w:nsid w:val="47733E89"/>
+    <w:multiLevelType w:val="multilevel"/>
+    <w:tmpl w:val="AEB6F986"/>
+    <w:lvl w:ilvl="0">
+      <w:start w:val="1"/>
+      <w:numFmt w:val="bullet"/>
+      <w:lvlText w:val=""/>
+      <w:lvlJc w:val="left"/>
+      <w:pPr>
+        <w:tabs>
+          <w:tab w:val="num" w:pos="720"/>
+        </w:tabs>
+        <w:ind w:left="720" w:hanging="360"/>
+      </w:pPr>
+      <w:rPr>
+        <w:rFonts w:ascii="Symbol" w:hAnsi="Symbol" w:hint="default"/>
+        <w:sz w:val="20"/>
+      </w:rPr>
+    </w:lvl>
+    <w:lvl w:ilvl="1" w:tentative="1">
+      <w:start w:val="1"/>
+      <w:numFmt w:val="bullet"/>
+      <w:lvlText w:val="o"/>
+      <w:lvlJc w:val="left"/>
+      <w:pPr>
+        <w:tabs>
+          <w:tab w:val="num" w:pos="1440"/>
+        </w:tabs>
+        <w:ind w:left="1440" w:hanging="360"/>
+      </w:pPr>
+      <w:rPr>
+        <w:rFonts w:ascii="Courier New" w:hAnsi="Courier New" w:hint="default"/>
+        <w:sz w:val="20"/>
+      </w:rPr>
+    </w:lvl>
+    <w:lvl w:ilvl="2" w:tentative="1">
+      <w:start w:val="1"/>
+      <w:numFmt w:val="bullet"/>
+      <w:lvlText w:val=""/>
+      <w:lvlJc w:val="left"/>
+      <w:pPr>
+        <w:tabs>
+          <w:tab w:val="num" w:pos="2160"/>
+        </w:tabs>
+        <w:ind w:left="2160" w:hanging="360"/>
+      </w:pPr>
+      <w:rPr>
+        <w:rFonts w:ascii="Wingdings" w:hAnsi="Wingdings" w:hint="default"/>
+        <w:sz w:val="20"/>
+      </w:rPr>
+    </w:lvl>
+    <w:lvl w:ilvl="3" w:tentative="1">
+      <w:start w:val="1"/>
+      <w:numFmt w:val="bullet"/>
+      <w:lvlText w:val=""/>
+      <w:lvlJc w:val="left"/>
+      <w:pPr>
+        <w:tabs>
+          <w:tab w:val="num" w:pos="2880"/>
+        </w:tabs>
+        <w:ind w:left="2880" w:hanging="360"/>
+      </w:pPr>
+      <w:rPr>
+        <w:rFonts w:ascii="Wingdings" w:hAnsi="Wingdings" w:hint="default"/>
+        <w:sz w:val="20"/>
+      </w:rPr>
+    </w:lvl>
+    <w:lvl w:ilvl="4" w:tentative="1">
+      <w:start w:val="1"/>
+      <w:numFmt w:val="bullet"/>
+      <w:lvlText w:val=""/>
+      <w:lvlJc w:val="left"/>
+      <w:pPr>
+        <w:tabs>
+          <w:tab w:val="num" w:pos="3600"/>
+        </w:tabs>
+        <w:ind w:left="3600" w:hanging="360"/>
+      </w:pPr>
+      <w:rPr>
+        <w:rFonts w:ascii="Wingdings" w:hAnsi="Wingdings" w:hint="default"/>
+        <w:sz w:val="20"/>
+      </w:rPr>
+    </w:lvl>
+    <w:lvl w:ilvl="5" w:tentative="1">
+      <w:start w:val="1"/>
+      <w:numFmt w:val="bullet"/>
+      <w:lvlText w:val=""/>
+      <w:lvlJc w:val="left"/>
+      <w:pPr>
+        <w:tabs>
+          <w:tab w:val="num" w:pos="4320"/>
+        </w:tabs>
+        <w:ind w:left="4320" w:hanging="360"/>
+      </w:pPr>
+      <w:rPr>
+        <w:rFonts w:ascii="Wingdings" w:hAnsi="Wingdings" w:hint="default"/>
+        <w:sz w:val="20"/>
+      </w:rPr>
+    </w:lvl>
+    <w:lvl w:ilvl="6" w:tentative="1">
+      <w:start w:val="1"/>
+      <w:numFmt w:val="bullet"/>
+      <w:lvlText w:val=""/>
+      <w:lvlJc w:val="left"/>
+      <w:pPr>
+        <w:tabs>
+          <w:tab w:val="num" w:pos="5040"/>
+        </w:tabs>
+        <w:ind w:left="5040" w:hanging="360"/>
+      </w:pPr>
+      <w:rPr>
+        <w:rFonts w:ascii="Wingdings" w:hAnsi="Wingdings" w:hint="default"/>
+        <w:sz w:val="20"/>
+      </w:rPr>
+    </w:lvl>
+    <w:lvl w:ilvl="7" w:tentative="1">
+      <w:start w:val="1"/>
+      <w:numFmt w:val="bullet"/>
+      <w:lvlText w:val=""/>
+      <w:lvlJc w:val="left"/>
+      <w:pPr>
+        <w:tabs>
+          <w:tab w:val="num" w:pos="5760"/>
+        </w:tabs>
+        <w:ind w:left="5760" w:hanging="360"/>
+      </w:pPr>
+      <w:rPr>
+        <w:rFonts w:ascii="Wingdings" w:hAnsi="Wingdings" w:hint="default"/>
+        <w:sz w:val="20"/>
+      </w:rPr>
+    </w:lvl>
+    <w:lvl w:ilvl="8" w:tentative="1">
+      <w:start w:val="1"/>
+      <w:numFmt w:val="bullet"/>
+      <w:lvlText w:val=""/>
+      <w:lvlJc w:val="left"/>
+      <w:pPr>
+        <w:tabs>
+          <w:tab w:val="num" w:pos="6480"/>
+        </w:tabs>
+        <w:ind w:left="6480" w:hanging="360"/>
+      </w:pPr>
+      <w:rPr>
+        <w:rFonts w:ascii="Wingdings" w:hAnsi="Wingdings" w:hint="default"/>
+        <w:sz w:val="20"/>
+      </w:rPr>
+    </w:lvl>
+  </w:abstractNum>
+  <w:abstractNum w:abstractNumId="7" w15:restartNumberingAfterBreak="0">
+    <w:nsid w:val="5E43780E"/>
+    <w:multiLevelType w:val="multilevel"/>
+    <w:tmpl w:val="147C4206"/>
+    <w:lvl w:ilvl="0">
+      <w:start w:val="1"/>
+      <w:numFmt w:val="decimal"/>
+      <w:lvlText w:val="%1."/>
+      <w:lvlJc w:val="left"/>
+      <w:pPr>
+        <w:tabs>
+          <w:tab w:val="num" w:pos="720"/>
+        </w:tabs>
+        <w:ind w:left="720" w:hanging="360"/>
+      </w:pPr>
+    </w:lvl>
+    <w:lvl w:ilvl="1" w:tentative="1">
+      <w:start w:val="1"/>
+      <w:numFmt w:val="decimal"/>
+      <w:lvlText w:val="%2."/>
+      <w:lvlJc w:val="left"/>
+      <w:pPr>
+        <w:tabs>
+          <w:tab w:val="num" w:pos="1440"/>
+        </w:tabs>
+        <w:ind w:left="1440" w:hanging="360"/>
+      </w:pPr>
+    </w:lvl>
+    <w:lvl w:ilvl="2" w:tentative="1">
+      <w:start w:val="1"/>
+      <w:numFmt w:val="decimal"/>
+      <w:lvlText w:val="%3."/>
+      <w:lvlJc w:val="left"/>
+      <w:pPr>
+        <w:tabs>
+          <w:tab w:val="num" w:pos="2160"/>
+        </w:tabs>
+        <w:ind w:left="2160" w:hanging="360"/>
+      </w:pPr>
+    </w:lvl>
+    <w:lvl w:ilvl="3" w:tentative="1">
+      <w:start w:val="1"/>
+      <w:numFmt w:val="decimal"/>
+      <w:lvlText w:val="%4."/>
+      <w:lvlJc w:val="left"/>
+      <w:pPr>
+        <w:tabs>
+          <w:tab w:val="num" w:pos="2880"/>
+        </w:tabs>
+        <w:ind w:left="2880" w:hanging="360"/>
+      </w:pPr>
+    </w:lvl>
+    <w:lvl w:ilvl="4" w:tentative="1">
+      <w:start w:val="1"/>
+      <w:numFmt w:val="decimal"/>
+      <w:lvlText w:val="%5."/>
+      <w:lvlJc w:val="left"/>
+      <w:pPr>
+        <w:tabs>
+          <w:tab w:val="num" w:pos="3600"/>
+        </w:tabs>
+        <w:ind w:left="3600" w:hanging="360"/>
+      </w:pPr>
+    </w:lvl>
+    <w:lvl w:ilvl="5" w:tentative="1">
+      <w:start w:val="1"/>
+      <w:numFmt w:val="decimal"/>
+      <w:lvlText w:val="%6."/>
+      <w:lvlJc w:val="left"/>
+      <w:pPr>
+        <w:tabs>
+          <w:tab w:val="num" w:pos="4320"/>
+        </w:tabs>
+        <w:ind w:left="4320" w:hanging="360"/>
+      </w:pPr>
+    </w:lvl>
+    <w:lvl w:ilvl="6" w:tentative="1">
+      <w:start w:val="1"/>
+      <w:numFmt w:val="decimal"/>
+      <w:lvlText w:val="%7."/>
+      <w:lvlJc w:val="left"/>
+      <w:pPr>
+        <w:tabs>
+          <w:tab w:val="num" w:pos="5040"/>
+        </w:tabs>
+        <w:ind w:left="5040" w:hanging="360"/>
+      </w:pPr>
+    </w:lvl>
+    <w:lvl w:ilvl="7" w:tentative="1">
+      <w:start w:val="1"/>
+      <w:numFmt w:val="decimal"/>
+      <w:lvlText w:val="%8."/>
+      <w:lvlJc w:val="left"/>
+      <w:pPr>
+        <w:tabs>
+          <w:tab w:val="num" w:pos="5760"/>
+        </w:tabs>
+        <w:ind w:left="5760" w:hanging="360"/>
+      </w:pPr>
+    </w:lvl>
+    <w:lvl w:ilvl="8" w:tentative="1">
+      <w:start w:val="1"/>
+      <w:numFmt w:val="decimal"/>
+      <w:lvlText w:val="%9."/>
+      <w:lvlJc w:val="left"/>
+      <w:pPr>
+        <w:tabs>
+          <w:tab w:val="num" w:pos="6480"/>
+        </w:tabs>
+        <w:ind w:left="6480" w:hanging="360"/>
+      </w:pPr>
+    </w:lvl>
+  </w:abstractNum>
+  <w:abstractNum w:abstractNumId="8" w15:restartNumberingAfterBreak="0">
     <w:nsid w:val="5FFB7920"/>
     <w:multiLevelType w:val="hybridMultilevel"/>
     <w:tmpl w:val="F25EA7D4"/>
@@ -930,7 +3347,31 @@
     </w:lvl>
   </w:abstractNum>
   <w:num w:numId="1" w16cid:durableId="742946552">
+    <w:abstractNumId w:val="8"/>
+  </w:num>
+  <w:num w:numId="2" w16cid:durableId="857352123">
     <w:abstractNumId w:val="0"/>
+  </w:num>
+  <w:num w:numId="3" w16cid:durableId="180945864">
+    <w:abstractNumId w:val="2"/>
+  </w:num>
+  <w:num w:numId="4" w16cid:durableId="1517573785">
+    <w:abstractNumId w:val="1"/>
+  </w:num>
+  <w:num w:numId="5" w16cid:durableId="2132742529">
+    <w:abstractNumId w:val="3"/>
+  </w:num>
+  <w:num w:numId="6" w16cid:durableId="491920250">
+    <w:abstractNumId w:val="6"/>
+  </w:num>
+  <w:num w:numId="7" w16cid:durableId="1542209982">
+    <w:abstractNumId w:val="4"/>
+  </w:num>
+  <w:num w:numId="8" w16cid:durableId="328555775">
+    <w:abstractNumId w:val="5"/>
+  </w:num>
+  <w:num w:numId="9" w16cid:durableId="746193690">
+    <w:abstractNumId w:val="7"/>
   </w:num>
 </w:numbering>
 </file>
@@ -1335,6 +3776,7 @@
   <w:style w:type="paragraph" w:default="1" w:styleId="Normal">
     <w:name w:val="Normal"/>
     <w:qFormat/>
+    <w:rsid w:val="00647EB1"/>
   </w:style>
   <w:style w:type="paragraph" w:styleId="Heading1">
     <w:name w:val="heading 1"/>
@@ -1363,7 +3805,6 @@
     <w:next w:val="Normal"/>
     <w:link w:val="Heading2Char"/>
     <w:uiPriority w:val="9"/>
-    <w:semiHidden/>
     <w:unhideWhenUsed/>
     <w:qFormat/>
     <w:rsid w:val="00A657E2"/>
@@ -1386,7 +3827,6 @@
     <w:next w:val="Normal"/>
     <w:link w:val="Heading3Char"/>
     <w:uiPriority w:val="9"/>
-    <w:semiHidden/>
     <w:unhideWhenUsed/>
     <w:qFormat/>
     <w:rsid w:val="00A657E2"/>
@@ -1538,7 +3978,6 @@
   <w:style w:type="character" w:default="1" w:styleId="DefaultParagraphFont">
     <w:name w:val="Default Paragraph Font"/>
     <w:uiPriority w:val="1"/>
-    <w:semiHidden/>
     <w:unhideWhenUsed/>
   </w:style>
   <w:style w:type="table" w:default="1" w:styleId="TableNormal">
@@ -1580,7 +4019,6 @@
     <w:basedOn w:val="DefaultParagraphFont"/>
     <w:link w:val="Heading2"/>
     <w:uiPriority w:val="9"/>
-    <w:semiHidden/>
     <w:rsid w:val="00A657E2"/>
     <w:rPr>
       <w:rFonts w:asciiTheme="majorHAnsi" w:eastAsiaTheme="majorEastAsia" w:hAnsiTheme="majorHAnsi" w:cstheme="majorBidi"/>
@@ -1594,7 +4032,6 @@
     <w:basedOn w:val="DefaultParagraphFont"/>
     <w:link w:val="Heading3"/>
     <w:uiPriority w:val="9"/>
-    <w:semiHidden/>
     <w:rsid w:val="00A657E2"/>
     <w:rPr>
       <w:rFonts w:eastAsiaTheme="majorEastAsia" w:cstheme="majorBidi"/>
@@ -1850,6 +4287,64 @@
       <w:smallCaps/>
       <w:color w:val="2F5496" w:themeColor="accent1" w:themeShade="BF"/>
       <w:spacing w:val="5"/>
+    </w:rPr>
+  </w:style>
+  <w:style w:type="paragraph" w:styleId="Caption">
+    <w:name w:val="caption"/>
+    <w:basedOn w:val="Normal"/>
+    <w:next w:val="Normal"/>
+    <w:uiPriority w:val="35"/>
+    <w:unhideWhenUsed/>
+    <w:qFormat/>
+    <w:rsid w:val="00563506"/>
+    <w:pPr>
+      <w:spacing w:after="200" w:line="240" w:lineRule="auto"/>
+    </w:pPr>
+    <w:rPr>
+      <w:i/>
+      <w:iCs/>
+      <w:color w:val="44546A" w:themeColor="text2"/>
+      <w:sz w:val="18"/>
+      <w:szCs w:val="18"/>
+    </w:rPr>
+  </w:style>
+  <w:style w:type="paragraph" w:styleId="NormalWeb">
+    <w:name w:val="Normal (Web)"/>
+    <w:basedOn w:val="Normal"/>
+    <w:uiPriority w:val="99"/>
+    <w:semiHidden/>
+    <w:unhideWhenUsed/>
+    <w:rsid w:val="005E136D"/>
+    <w:pPr>
+      <w:spacing w:before="100" w:beforeAutospacing="1" w:after="100" w:afterAutospacing="1" w:line="240" w:lineRule="auto"/>
+    </w:pPr>
+    <w:rPr>
+      <w:rFonts w:ascii="Times New Roman" w:eastAsia="Times New Roman" w:hAnsi="Times New Roman" w:cs="Times New Roman"/>
+      <w:kern w:val="0"/>
+      <w14:ligatures w14:val="none"/>
+    </w:rPr>
+  </w:style>
+  <w:style w:type="character" w:styleId="Hyperlink">
+    <w:name w:val="Hyperlink"/>
+    <w:basedOn w:val="DefaultParagraphFont"/>
+    <w:uiPriority w:val="99"/>
+    <w:unhideWhenUsed/>
+    <w:rsid w:val="00647EB1"/>
+    <w:rPr>
+      <w:color w:val="0563C1" w:themeColor="hyperlink"/>
+      <w:u w:val="single"/>
+    </w:rPr>
+  </w:style>
+  <w:style w:type="character" w:styleId="FollowedHyperlink">
+    <w:name w:val="FollowedHyperlink"/>
+    <w:basedOn w:val="DefaultParagraphFont"/>
+    <w:uiPriority w:val="99"/>
+    <w:semiHidden/>
+    <w:unhideWhenUsed/>
+    <w:rsid w:val="00647EB1"/>
+    <w:rPr>
+      <w:color w:val="954F72" w:themeColor="followedHyperlink"/>
+      <w:u w:val="single"/>
     </w:rPr>
   </w:style>
 </w:styles>

</xml_diff>